<commit_message>
Best Solution section added
</commit_message>
<xml_diff>
--- a/Reports/Apr1/SE_Final_Report.docx
+++ b/Reports/Apr1/SE_Final_Report.docx
@@ -567,8 +567,6 @@
         </w:rPr>
         <w:t xml:space="preserve">An infographic </w:t>
       </w:r>
-      <w:bookmarkStart w:id="0" w:name="_GoBack"/>
-      <w:bookmarkEnd w:id="0"/>
       <w:r>
         <w:rPr>
           <w:szCs w:val="18"/>
@@ -1277,10 +1275,24 @@
     </w:p>
     <w:p>
       <w:r>
-        <w:t xml:space="preserve">This solution is based on the idea that all the images are always available for reference. This means that the user doesn’t ever have to browse to a specific image when coming across it’s reference. All the images in the webpage are available in the </w:t>
-      </w:r>
-      <w:r>
-        <w:t xml:space="preserve">sidebar. When a user wants to see any figure which has been referred in the text,  the user can hover over that image in the sidebar and the webpage scrolls to the position of the image. Upon moving the mouse </w:t>
+        <w:t>This solution is based on the idea that all the images are always available for reference. This means that the user doesn’t ever have to browse to a speci</w:t>
+      </w:r>
+      <w:r>
+        <w:t>fic image when coming across it</w:t>
+      </w:r>
+      <w:bookmarkStart w:id="0" w:name="_GoBack"/>
+      <w:bookmarkEnd w:id="0"/>
+      <w:r>
+        <w:t xml:space="preserve">s reference. All the images in the webpage are available in the </w:t>
+      </w:r>
+      <w:r>
+        <w:t xml:space="preserve">sidebar. When a user wants to see any figure which </w:t>
+      </w:r>
+      <w:r>
+        <w:t xml:space="preserve">has been referred in the text, </w:t>
+      </w:r>
+      <w:r>
+        <w:t xml:space="preserve">the user can hover over that image in the sidebar and the webpage scrolls to the position of the image. Upon moving the mouse </w:t>
       </w:r>
       <w:r>
         <w:t xml:space="preserve">again/releasing hover, the webpage scrolls back again to its original position. So the user can continue reading </w:t>
@@ -1432,6 +1444,9 @@
     </w:p>
     <w:p/>
     <w:p>
+      <w:pPr>
+        <w:jc w:val="center"/>
+      </w:pPr>
       <w:r>
         <w:rPr>
           <w:noProof/>
@@ -1520,6 +1535,9 @@
     </w:p>
     <w:p/>
     <w:p>
+      <w:pPr>
+        <w:jc w:val="center"/>
+      </w:pPr>
       <w:r>
         <w:rPr>
           <w:noProof/>
@@ -1687,6 +1705,7 @@
     </w:p>
     <w:p>
       <w:pPr>
+        <w:jc w:val="center"/>
         <w:rPr>
           <w:szCs w:val="18"/>
         </w:rPr>
@@ -1774,6 +1793,7 @@
     </w:p>
     <w:p>
       <w:pPr>
+        <w:jc w:val="center"/>
         <w:rPr>
           <w:szCs w:val="18"/>
         </w:rPr>
@@ -1855,6 +1875,7 @@
     </w:p>
     <w:p>
       <w:pPr>
+        <w:jc w:val="center"/>
         <w:rPr>
           <w:szCs w:val="18"/>
         </w:rPr>
@@ -1955,6 +1976,7 @@
     </w:p>
     <w:p>
       <w:pPr>
+        <w:jc w:val="center"/>
         <w:rPr>
           <w:szCs w:val="18"/>
         </w:rPr>
@@ -2041,7 +2063,6 @@
       </w:r>
     </w:p>
     <w:p/>
-    <w:p/>
     <w:p>
       <w:pPr>
         <w:pStyle w:val="Heading1"/>
@@ -2510,26 +2531,25 @@
         <w:t xml:space="preserve"> </w:t>
       </w:r>
     </w:p>
+    <w:p>
+      <w:pPr>
+        <w:rPr>
+          <w:b/>
+        </w:rPr>
+      </w:pPr>
+    </w:p>
+    <w:p>
+      <w:pPr>
+        <w:pStyle w:val="Heading1"/>
+      </w:pPr>
+      <w:r>
+        <w:t>FINAL FEEDBACK</w:t>
+      </w:r>
+    </w:p>
     <w:p/>
     <w:p>
       <w:pPr>
         <w:rPr>
-          <w:b/>
-        </w:rPr>
-      </w:pPr>
-    </w:p>
-    <w:p>
-      <w:pPr>
-        <w:pStyle w:val="Heading1"/>
-      </w:pPr>
-      <w:r>
-        <w:t>FINAL FEEDBACK</w:t>
-      </w:r>
-    </w:p>
-    <w:p/>
-    <w:p>
-      <w:pPr>
-        <w:rPr>
           <w:szCs w:val="18"/>
         </w:rPr>
       </w:pPr>
@@ -2549,6 +2569,7 @@
     </w:p>
     <w:p>
       <w:pPr>
+        <w:jc w:val="center"/>
         <w:rPr>
           <w:szCs w:val="18"/>
         </w:rPr>
@@ -2650,6 +2671,7 @@
     </w:p>
     <w:p>
       <w:pPr>
+        <w:jc w:val="center"/>
         <w:rPr>
           <w:szCs w:val="18"/>
         </w:rPr>
@@ -2732,25 +2754,19 @@
         <w:rPr>
           <w:szCs w:val="18"/>
         </w:rPr>
-        <w:t xml:space="preserve">After incorporating the improvements suggested by the users, our primary goal was to improve the solutions to the level that the users are satisfied. When asked to rate the solution 1 we got the following responses (refer fig 10). 72% people provided ‘excellent’ rating to this </w:t>
-      </w:r>
-      <w:r>
-        <w:rPr>
-          <w:szCs w:val="18"/>
-        </w:rPr>
-        <w:lastRenderedPageBreak/>
-        <w:t>solution. 24% said it was a good solution. It shows that, this solution is the most liked solution by the users and is also the most effective one.</w:t>
-      </w:r>
-    </w:p>
-    <w:p>
-      <w:pPr>
-        <w:rPr>
-          <w:szCs w:val="18"/>
-        </w:rPr>
-      </w:pPr>
-    </w:p>
-    <w:p>
-      <w:pPr>
+        <w:t>After incorporating the improvements suggested by the users, our primary goal was to improve the solutions to the level that the users are satisfied. When asked to rate the solution 1 we got the following responses (refer fig 10). 72% people provided ‘excellent’ rating to this solution. 24% said it was a good solution. It shows that, this solution is the most liked solution by the users and is also the most effective one.</w:t>
+      </w:r>
+    </w:p>
+    <w:p>
+      <w:pPr>
+        <w:rPr>
+          <w:szCs w:val="18"/>
+        </w:rPr>
+      </w:pPr>
+    </w:p>
+    <w:p>
+      <w:pPr>
+        <w:jc w:val="center"/>
         <w:rPr>
           <w:szCs w:val="18"/>
         </w:rPr>
@@ -2845,6 +2861,7 @@
     </w:p>
     <w:p>
       <w:pPr>
+        <w:jc w:val="center"/>
         <w:rPr>
           <w:szCs w:val="18"/>
         </w:rPr>
@@ -3054,6 +3071,7 @@
     </w:p>
     <w:p>
       <w:pPr>
+        <w:jc w:val="center"/>
         <w:rPr>
           <w:szCs w:val="18"/>
         </w:rPr>
@@ -3151,6 +3169,117 @@
         <w:pStyle w:val="Heading1"/>
       </w:pPr>
       <w:r>
+        <w:t>BEST SOLUTION</w:t>
+      </w:r>
+    </w:p>
+    <w:p/>
+    <w:p>
+      <w:r>
+        <w:t>The three solutions developed to solve the readability problem, fulfill</w:t>
+      </w:r>
+      <w:r>
+        <w:t xml:space="preserve"> all the requirements</w:t>
+      </w:r>
+      <w:r>
+        <w:t xml:space="preserve"> gathered during the initial phase of software development life cycle. </w:t>
+      </w:r>
+      <w:r>
+        <w:t xml:space="preserve">These three solutions </w:t>
+      </w:r>
+      <w:r>
+        <w:t>then underwent usability testing and user acceptance testing.</w:t>
+      </w:r>
+      <w:r>
+        <w:t xml:space="preserve"> </w:t>
+      </w:r>
+      <w:r>
+        <w:t xml:space="preserve">Each of the solutions </w:t>
+      </w:r>
+      <w:r>
+        <w:t>proved its mett</w:t>
+      </w:r>
+      <w:r>
+        <w:t>le in satisfying different user requirements. Each solutions showed the image in different ways every time its reference was encountered in the web page.</w:t>
+      </w:r>
+      <w:r>
+        <w:t xml:space="preserve"> </w:t>
+      </w:r>
+      <w:r>
+        <w:t>However,</w:t>
+      </w:r>
+      <w:r>
+        <w:t xml:space="preserve"> solution 1 provides an added advantage of showing the image in the webpage in its original size and resolution. Along with the image</w:t>
+      </w:r>
+      <w:r>
+        <w:t>,</w:t>
+      </w:r>
+      <w:r>
+        <w:t xml:space="preserve"> the user can also view some </w:t>
+      </w:r>
+      <w:r>
+        <w:t xml:space="preserve">brief description written beneath the original image </w:t>
+      </w:r>
+      <w:r>
+        <w:t>in</w:t>
+      </w:r>
+      <w:r>
+        <w:t xml:space="preserve"> the web page. In comparison to this, solution 2 shows the image in a small pop-up at place where it is being referenced. Thus solution 1 provides a detailed view of the image as compared to solution 2.</w:t>
+      </w:r>
+      <w:r>
+        <w:t xml:space="preserve"> </w:t>
+      </w:r>
+      <w:r>
+        <w:t>From the initial user feedback it can be found that, solution 1 required minimum time to read the web page and people voted in favor of solution</w:t>
+      </w:r>
+      <w:r>
+        <w:t xml:space="preserve"> </w:t>
+      </w:r>
+      <w:r>
+        <w:t>1</w:t>
+      </w:r>
+      <w:r>
+        <w:t xml:space="preserve"> </w:t>
+      </w:r>
+      <w:r>
+        <w:t>as the best of the three proposed solutions</w:t>
+      </w:r>
+      <w:r>
+        <w:t xml:space="preserve"> (fig. 5)</w:t>
+      </w:r>
+      <w:r>
+        <w:t xml:space="preserve">. </w:t>
+      </w:r>
+      <w:r>
+        <w:t xml:space="preserve">After incorporating the improvements, when final feedback was taken from the users, </w:t>
+      </w:r>
+      <w:r>
+        <w:t>solution 1 received the maximum “Excellent”</w:t>
+      </w:r>
+      <w:r>
+        <w:t xml:space="preserve"> ratings</w:t>
+      </w:r>
+      <w:r>
+        <w:t xml:space="preserve"> (fig. 10)</w:t>
+      </w:r>
+      <w:r>
+        <w:t>.</w:t>
+      </w:r>
+      <w:r>
+        <w:t xml:space="preserve"> This proves that due its superior features and relatively better usability, solution 1 surpasses the other two solutions, and hence can be regarded as the best solution to solve the readability issues of an infographic webpage.</w:t>
+      </w:r>
+    </w:p>
+    <w:p>
+      <w:pPr>
+        <w:rPr>
+          <w:szCs w:val="18"/>
+        </w:rPr>
+      </w:pPr>
+    </w:p>
+    <w:p>
+      <w:pPr>
+        <w:pStyle w:val="Heading1"/>
+      </w:pPr>
+      <w:r>
         <w:t>CONCUSION</w:t>
       </w:r>
     </w:p>
@@ -3181,6 +3310,7 @@
         <w:pStyle w:val="Heading1"/>
       </w:pPr>
       <w:r>
+        <w:lastRenderedPageBreak/>
         <w:t>REFERENCES</w:t>
       </w:r>
     </w:p>
@@ -3398,7 +3528,6 @@
         <w:pStyle w:val="References"/>
       </w:pPr>
       <w:r>
-        <w:lastRenderedPageBreak/>
         <w:t xml:space="preserve">Brown, L. D., Hua, H., and Gao, C. 2003. A widget framework for augmented interaction in SCAPE. In </w:t>
       </w:r>
       <w:smartTag w:uri="urn:schemas-microsoft-com:office:smarttags" w:element="PersonName">
@@ -5491,7 +5620,7 @@
 </file>
 
 <file path=customXml/itemProps1.xml><?xml version="1.0" encoding="utf-8"?>
-<ds:datastoreItem xmlns:ds="http://schemas.openxmlformats.org/officeDocument/2006/customXml" ds:itemID="{87DC2F2A-5F07-436B-93B6-041B9B9DD03E}">
+<ds:datastoreItem xmlns:ds="http://schemas.openxmlformats.org/officeDocument/2006/customXml" ds:itemID="{A71B3B73-423D-48D1-9110-162088140AAA}">
   <ds:schemaRefs>
     <ds:schemaRef ds:uri="http://schemas.openxmlformats.org/officeDocument/2006/bibliography"/>
   </ds:schemaRefs>

</xml_diff>

<commit_message>
Final modified edited report
</commit_message>
<xml_diff>
--- a/Reports/Apr1/SE_Final_Report.docx
+++ b/Reports/Apr1/SE_Final_Report.docx
@@ -58,8 +58,17 @@
           <w:spacing w:val="-2"/>
           <w:szCs w:val="24"/>
         </w:rPr>
-        <w:t>Dharmendra Vaghela</w:t>
-      </w:r>
+        <w:t xml:space="preserve">Dharmendra </w:t>
+      </w:r>
+      <w:proofErr w:type="spellStart"/>
+      <w:r>
+        <w:rPr>
+          <w:spacing w:val="-2"/>
+          <w:szCs w:val="24"/>
+        </w:rPr>
+        <w:t>Vaghela</w:t>
+      </w:r>
+      <w:proofErr w:type="spellEnd"/>
     </w:p>
     <w:p>
       <w:pPr>
@@ -155,13 +164,31 @@
           <w:szCs w:val="24"/>
         </w:rPr>
       </w:pPr>
+      <w:proofErr w:type="spellStart"/>
       <w:r>
         <w:rPr>
           <w:spacing w:val="-2"/>
           <w:szCs w:val="24"/>
         </w:rPr>
-        <w:t>Rohit Mandge</w:t>
-      </w:r>
+        <w:t>Rohit</w:t>
+      </w:r>
+      <w:proofErr w:type="spellEnd"/>
+      <w:r>
+        <w:rPr>
+          <w:spacing w:val="-2"/>
+          <w:szCs w:val="24"/>
+        </w:rPr>
+        <w:t xml:space="preserve"> </w:t>
+      </w:r>
+      <w:proofErr w:type="spellStart"/>
+      <w:r>
+        <w:rPr>
+          <w:spacing w:val="-2"/>
+          <w:szCs w:val="24"/>
+        </w:rPr>
+        <w:t>Mandge</w:t>
+      </w:r>
+      <w:proofErr w:type="spellEnd"/>
     </w:p>
     <w:p>
       <w:pPr>
@@ -359,13 +386,31 @@
           <w:szCs w:val="24"/>
         </w:rPr>
       </w:pPr>
+      <w:proofErr w:type="spellStart"/>
       <w:r>
         <w:rPr>
           <w:spacing w:val="-2"/>
           <w:szCs w:val="24"/>
         </w:rPr>
-        <w:t>Rupaj Soni</w:t>
-      </w:r>
+        <w:t>Rupaj</w:t>
+      </w:r>
+      <w:proofErr w:type="spellEnd"/>
+      <w:r>
+        <w:rPr>
+          <w:spacing w:val="-2"/>
+          <w:szCs w:val="24"/>
+        </w:rPr>
+        <w:t xml:space="preserve"> </w:t>
+      </w:r>
+      <w:proofErr w:type="spellStart"/>
+      <w:r>
+        <w:rPr>
+          <w:spacing w:val="-2"/>
+          <w:szCs w:val="24"/>
+        </w:rPr>
+        <w:t>Soni</w:t>
+      </w:r>
+      <w:proofErr w:type="spellEnd"/>
     </w:p>
     <w:p>
       <w:pPr>
@@ -595,7 +640,19 @@
         <w:rPr>
           <w:szCs w:val="18"/>
         </w:rPr>
-        <w:t xml:space="preserve">We established a cause-and-effect relationship between any particular design flaw and the  magnitude of </w:t>
+        <w:t xml:space="preserve">We established a cause-and-effect relationship between any </w:t>
+      </w:r>
+      <w:r>
+        <w:rPr>
+          <w:szCs w:val="18"/>
+        </w:rPr>
+        <w:t xml:space="preserve">particular design flaw and the </w:t>
+      </w:r>
+      <w:r>
+        <w:rPr>
+          <w:szCs w:val="18"/>
+        </w:rPr>
+        <w:t xml:space="preserve">magnitude of </w:t>
       </w:r>
       <w:r>
         <w:rPr>
@@ -848,7 +905,7 @@
           <w:kern w:val="0"/>
           <w:sz w:val="18"/>
         </w:rPr>
-        <w:t>world wide web has become a major source of information</w:t>
+        <w:t>World Wide W</w:t>
       </w:r>
       <w:r>
         <w:rPr>
@@ -856,7 +913,7 @@
           <w:kern w:val="0"/>
           <w:sz w:val="18"/>
         </w:rPr>
-        <w:t xml:space="preserve">. Majority of people </w:t>
+        <w:t>eb has become a major source of information</w:t>
       </w:r>
       <w:r>
         <w:rPr>
@@ -864,7 +921,7 @@
           <w:kern w:val="0"/>
           <w:sz w:val="18"/>
         </w:rPr>
-        <w:t>use internet as a knowledge repository, thanks to the zetabytes of data uploaded on webpages</w:t>
+        <w:t xml:space="preserve">. Majority of people </w:t>
       </w:r>
       <w:r>
         <w:rPr>
@@ -872,7 +929,7 @@
           <w:kern w:val="0"/>
           <w:sz w:val="18"/>
         </w:rPr>
-        <w:t xml:space="preserve">. This knowledge comes from variety of sources such as blogs, science magazine, social media, </w:t>
+        <w:t>use internet as a knowledge repository, thanks to the zeta</w:t>
       </w:r>
       <w:r>
         <w:rPr>
@@ -880,7 +937,7 @@
           <w:kern w:val="0"/>
           <w:sz w:val="18"/>
         </w:rPr>
-        <w:t xml:space="preserve">community forums, </w:t>
+        <w:t xml:space="preserve"> </w:t>
       </w:r>
       <w:r>
         <w:rPr>
@@ -888,7 +945,7 @@
           <w:kern w:val="0"/>
           <w:sz w:val="18"/>
         </w:rPr>
-        <w:t>websites etc. One common problem with information provided on the in</w:t>
+        <w:t>bytes of data uploaded on webpages</w:t>
       </w:r>
       <w:r>
         <w:rPr>
@@ -896,7 +953,7 @@
           <w:kern w:val="0"/>
           <w:sz w:val="18"/>
         </w:rPr>
-        <w:t>ternet is that it does not come</w:t>
+        <w:t xml:space="preserve">. This knowledge comes from variety of sources such as blogs, science magazine, social media, </w:t>
       </w:r>
       <w:r>
         <w:rPr>
@@ -904,7 +961,7 @@
           <w:kern w:val="0"/>
           <w:sz w:val="18"/>
         </w:rPr>
-        <w:t xml:space="preserve"> in the form of pure text. Article</w:t>
+        <w:t xml:space="preserve">community forums, </w:t>
       </w:r>
       <w:r>
         <w:rPr>
@@ -912,7 +969,7 @@
           <w:kern w:val="0"/>
           <w:sz w:val="18"/>
         </w:rPr>
-        <w:t>s</w:t>
+        <w:t>websites etc. One common problem with information provided on the in</w:t>
       </w:r>
       <w:r>
         <w:rPr>
@@ -920,7 +977,7 @@
           <w:kern w:val="0"/>
           <w:sz w:val="18"/>
         </w:rPr>
-        <w:t xml:space="preserve"> over the internet </w:t>
+        <w:t>ternet is that it does not come</w:t>
       </w:r>
       <w:r>
         <w:rPr>
@@ -928,7 +985,7 @@
           <w:kern w:val="0"/>
           <w:sz w:val="18"/>
         </w:rPr>
-        <w:t>are replete</w:t>
+        <w:t xml:space="preserve"> in the form of pure text. Article</w:t>
       </w:r>
       <w:r>
         <w:rPr>
@@ -936,7 +993,7 @@
           <w:kern w:val="0"/>
           <w:sz w:val="18"/>
         </w:rPr>
-        <w:t xml:space="preserve"> with image reference</w:t>
+        <w:t>s</w:t>
       </w:r>
       <w:r>
         <w:rPr>
@@ -944,7 +1001,7 @@
           <w:kern w:val="0"/>
           <w:sz w:val="18"/>
         </w:rPr>
-        <w:t>s</w:t>
+        <w:t xml:space="preserve"> over the internet </w:t>
       </w:r>
       <w:r>
         <w:rPr>
@@ -952,7 +1009,7 @@
           <w:kern w:val="0"/>
           <w:sz w:val="18"/>
         </w:rPr>
-        <w:t xml:space="preserve"> and tabular data. It is observed by surveys and interviews conducted by our team, that not all peoples are really comfortable with way the information</w:t>
+        <w:t>are replete</w:t>
       </w:r>
       <w:r>
         <w:rPr>
@@ -960,6 +1017,30 @@
           <w:kern w:val="0"/>
           <w:sz w:val="18"/>
         </w:rPr>
+        <w:t xml:space="preserve"> with image reference</w:t>
+      </w:r>
+      <w:r>
+        <w:rPr>
+          <w:b w:val="0"/>
+          <w:kern w:val="0"/>
+          <w:sz w:val="18"/>
+        </w:rPr>
+        <w:t>s</w:t>
+      </w:r>
+      <w:r>
+        <w:rPr>
+          <w:b w:val="0"/>
+          <w:kern w:val="0"/>
+          <w:sz w:val="18"/>
+        </w:rPr>
+        <w:t xml:space="preserve"> and tabular data. It is observed by surveys and interviews conducted by our team, that not all peoples are really comfortable with way the information</w:t>
+      </w:r>
+      <w:r>
+        <w:rPr>
+          <w:b w:val="0"/>
+          <w:kern w:val="0"/>
+          <w:sz w:val="18"/>
+        </w:rPr>
         <w:t xml:space="preserve"> is provided over the internet.</w:t>
       </w:r>
     </w:p>
@@ -968,7 +1049,7 @@
         <w:t xml:space="preserve">Browser acts as a window </w:t>
       </w:r>
       <w:r>
-        <w:t>to the world wide w</w:t>
+        <w:t>to the World Wide W</w:t>
       </w:r>
       <w:r>
         <w:t xml:space="preserve">eb and conclusively, browser extension provides the best outreach. </w:t>
@@ -980,7 +1061,16 @@
         <w:t>r UI.</w:t>
       </w:r>
       <w:r>
-        <w:t xml:space="preserve"> According to the usage statistics provided by w3schools, Google Chrome is the most used web browser worldwide</w:t>
+        <w:t xml:space="preserve"> According to the usage statistics provided by w3schools, Google Chrom</w:t>
+      </w:r>
+      <w:r>
+        <w:t xml:space="preserve">e is the most used web browser </w:t>
+      </w:r>
+      <w:r>
+        <w:t>worldwide</w:t>
+      </w:r>
+      <w:r>
+        <w:t xml:space="preserve"> </w:t>
       </w:r>
       <w:r>
         <w:rPr>
@@ -997,7 +1087,13 @@
         <w:t>Since, user feedback was an integral part of this project, w</w:t>
       </w:r>
       <w:r>
-        <w:t xml:space="preserve">e have used Agile development methodology. </w:t>
+        <w:t xml:space="preserve">e have used </w:t>
+      </w:r>
+      <w:r>
+        <w:t>a</w:t>
+      </w:r>
+      <w:r>
+        <w:t xml:space="preserve">gile development methodology. </w:t>
       </w:r>
       <w:r>
         <w:t xml:space="preserve">We followed an incremental approach </w:t>
@@ -1012,7 +1108,7 @@
     <w:p>
       <w:pPr>
         <w:pStyle w:val="Heading1"/>
-        <w:spacing w:before="120"/>
+        <w:spacing w:before="120" w:after="100"/>
       </w:pPr>
       <w:r>
         <w:t>PROBLEM STATEMENT</w:t>
@@ -1025,6 +1121,7 @@
           <w:ilvl w:val="0"/>
           <w:numId w:val="0"/>
         </w:numPr>
+        <w:spacing w:after="200"/>
         <w:jc w:val="both"/>
         <w:rPr>
           <w:b w:val="0"/>
@@ -1038,7 +1135,7 @@
           <w:kern w:val="0"/>
           <w:sz w:val="18"/>
         </w:rPr>
-        <w:t>Many a times it is observed that a web page contains images and references to these images are made at multiple places across the page. In this case the reader has to scroll back and forth through the web page every time he has to refer to an image. This is highly inconvenient.</w:t>
+        <w:t>Many</w:t>
       </w:r>
       <w:r>
         <w:rPr>
@@ -1046,7 +1143,7 @@
           <w:kern w:val="0"/>
           <w:sz w:val="18"/>
         </w:rPr>
-        <w:t xml:space="preserve"> Due to this, the user faces many problems like loss of comprehension, continuity and context. It also puts stress on user’s vision, due to which the user cannot concentrate fully. It also consumes considerable amount of user time. This results in spoiling the user’s reading experience.</w:t>
+        <w:t xml:space="preserve"> times it is observed that a web page contains images and references to these images are made at multiple places across the page. In this case the reader has to scroll back and forth through the web page every time he has to refer to an image. This is highly inconvenient.</w:t>
       </w:r>
       <w:r>
         <w:rPr>
@@ -1054,7 +1151,7 @@
           <w:kern w:val="0"/>
           <w:sz w:val="18"/>
         </w:rPr>
-        <w:t xml:space="preserve"> </w:t>
+        <w:t xml:space="preserve"> Due to this, the user faces many problems like loss of comprehension, continuity and context. It also puts stress on user’s vision, due to which the user cannot concentrate fully. It also consumes considerable amount of user time. This results in spoiling the user’s reading experience.</w:t>
       </w:r>
       <w:r>
         <w:rPr>
@@ -1062,27 +1159,38 @@
           <w:kern w:val="0"/>
           <w:sz w:val="18"/>
         </w:rPr>
+        <w:t xml:space="preserve"> </w:t>
+      </w:r>
+      <w:r>
+        <w:rPr>
+          <w:b w:val="0"/>
+          <w:kern w:val="0"/>
+          <w:sz w:val="18"/>
+        </w:rPr>
         <w:t>Our goal was to extract the source web pages and enhance them to increase visual comprehension through various means.</w:t>
       </w:r>
     </w:p>
     <w:p>
       <w:pPr>
         <w:pStyle w:val="Heading1"/>
-        <w:spacing w:before="120"/>
+        <w:spacing w:before="120" w:after="100"/>
       </w:pPr>
       <w:r>
         <w:t>TARGET USERS</w:t>
       </w:r>
     </w:p>
     <w:p>
-      <w:r>
-        <w:t xml:space="preserve">All the people who use internet and read online content are affected by this problem. Image dense web pages are visited by users across all age groups. We have surveyed people from age groups ranging from 15 to 45 years to analyze the effect of this issue on their overall reading experience. We have surveyed around </w:t>
-      </w:r>
-      <w:r>
-        <w:t>100</w:t>
-      </w:r>
-      <w:r>
-        <w:t xml:space="preserve"> people and observed and interviewed </w:t>
+      <w:pPr>
+        <w:spacing w:after="200"/>
+      </w:pPr>
+      <w:r>
+        <w:t>All the people who use internet and read online content are affected by this problem. Image dense web pages are visited by users across all age groups. We have surveyed people from age groups ranging from 15 to 45 years to analyze the effect of this issue on their overall readi</w:t>
+      </w:r>
+      <w:r>
+        <w:t xml:space="preserve">ng experience. We have surveyed, </w:t>
+      </w:r>
+      <w:r>
+        <w:t xml:space="preserve">observed and interviewed </w:t>
       </w:r>
       <w:r>
         <w:t>50</w:t>
@@ -1094,7 +1202,7 @@
     <w:p>
       <w:pPr>
         <w:pStyle w:val="Heading1"/>
-        <w:spacing w:before="120"/>
+        <w:spacing w:before="120" w:after="100"/>
       </w:pPr>
       <w:r>
         <w:t>LITERATURE SURVEY</w:t>
@@ -1107,6 +1215,7 @@
           <w:ilvl w:val="0"/>
           <w:numId w:val="0"/>
         </w:numPr>
+        <w:spacing w:after="200"/>
         <w:jc w:val="both"/>
         <w:rPr>
           <w:b w:val="0"/>
@@ -1154,12 +1263,31 @@
           <w:sz w:val="18"/>
           <w:vertAlign w:val="superscript"/>
         </w:rPr>
-        <w:t>[1]</w:t>
+        <w:t xml:space="preserve"> [</w:t>
+      </w:r>
+      <w:r>
+        <w:rPr>
+          <w:b w:val="0"/>
+          <w:kern w:val="0"/>
+          <w:sz w:val="18"/>
+          <w:vertAlign w:val="superscript"/>
+        </w:rPr>
+        <w:t>1]</w:t>
+      </w:r>
+      <w:r>
+        <w:rPr>
+          <w:b w:val="0"/>
+          <w:kern w:val="0"/>
+          <w:sz w:val="18"/>
+          <w:vertAlign w:val="superscript"/>
+        </w:rPr>
+        <w:t xml:space="preserve"> </w:t>
       </w:r>
     </w:p>
     <w:p>
       <w:pPr>
         <w:pStyle w:val="Heading2"/>
+        <w:spacing w:after="100"/>
       </w:pPr>
       <w:r>
         <w:t>Data collection</w:t>
@@ -1179,7 +1307,13 @@
         </w:r>
       </w:hyperlink>
       <w:r>
-        <w:t>) and posted on various social media platforms like Facebook, WhatsApp and LinkedIn.</w:t>
+        <w:t>) and posted on various social media platforms like Facebook, WhatsApp and LinkedIn</w:t>
+      </w:r>
+      <w:r>
+        <w:t>, during initial problem finding</w:t>
+      </w:r>
+      <w:r>
+        <w:t>.</w:t>
       </w:r>
     </w:p>
     <w:p>
@@ -1189,6 +1323,7 @@
     </w:p>
     <w:p>
       <w:r>
+        <w:lastRenderedPageBreak/>
         <w:t xml:space="preserve">From the collected data, we found that 92.6% of the people who have taken the survey prefer </w:t>
       </w:r>
       <w:r>
@@ -1197,8 +1332,13 @@
     </w:p>
     <w:p>
       <w:r>
-        <w:lastRenderedPageBreak/>
-        <w:t>After developing the 3 solutions, we interviewed users about their feedback on their experience. We also gathered data through Google forms(</w:t>
+        <w:t>After developing the 3 solutions, we interviewed users about their feedback on their experience. We also gathered data through Google forms</w:t>
+      </w:r>
+      <w:r>
+        <w:t xml:space="preserve"> </w:t>
+      </w:r>
+      <w:r>
+        <w:t>(</w:t>
       </w:r>
       <w:hyperlink r:id="rId13" w:history="1">
         <w:r>
@@ -1214,7 +1354,13 @@
     </w:p>
     <w:p>
       <w:r>
-        <w:t>We further incorporated the changes suggested by the user and took a final feedback from user through interviews and Google forms(</w:t>
+        <w:t>We further incorporated the changes suggested by the user and took a final feedback from user through interviews and Google forms</w:t>
+      </w:r>
+      <w:r>
+        <w:t xml:space="preserve"> </w:t>
+      </w:r>
+      <w:r>
+        <w:t>(</w:t>
       </w:r>
       <w:hyperlink r:id="rId14" w:history="1">
         <w:r>
@@ -1229,6 +1375,9 @@
       </w:r>
     </w:p>
     <w:p>
+      <w:pPr>
+        <w:spacing w:after="200"/>
+      </w:pPr>
       <w:r>
         <w:t>We tracked the user telemetry through the console logs which were a part of the script for the extensions. These logs provided a baseline for extracting the usage patterns</w:t>
       </w:r>
@@ -1239,7 +1388,7 @@
     <w:p>
       <w:pPr>
         <w:pStyle w:val="Heading1"/>
-        <w:spacing w:before="120"/>
+        <w:spacing w:before="120" w:after="100"/>
       </w:pPr>
       <w:r>
         <w:t>OVERVIEW</w:t>
@@ -1247,10 +1396,18 @@
     </w:p>
     <w:p>
       <w:pPr>
-        <w:spacing w:after="120"/>
-      </w:pPr>
-      <w:r>
-        <w:t xml:space="preserve">The three solutions are as follows: (i) Solution 1- A sidebar with image thumbnails. (ii) Solution 2- </w:t>
+        <w:spacing w:after="200"/>
+      </w:pPr>
+      <w:r>
+        <w:t>The three solutions are as follows: (</w:t>
+      </w:r>
+      <w:proofErr w:type="spellStart"/>
+      <w:r>
+        <w:t>i</w:t>
+      </w:r>
+      <w:proofErr w:type="spellEnd"/>
+      <w:r>
+        <w:t xml:space="preserve">) Solution 1- A sidebar with image thumbnails. (ii) Solution 2- </w:t>
       </w:r>
       <w:r>
         <w:t>I</w:t>
@@ -1268,9 +1425,13 @@
     <w:p>
       <w:pPr>
         <w:pStyle w:val="Heading2"/>
-      </w:pPr>
-      <w:r>
-        <w:t>Solution 1: A sidebar with image thumbnails</w:t>
+        <w:spacing w:after="100"/>
+      </w:pPr>
+      <w:r>
+        <w:t>Solution 1: A sidebar with image thumbnail</w:t>
+      </w:r>
+      <w:r>
+        <w:t>s</w:t>
       </w:r>
     </w:p>
     <w:p>
@@ -1280,8 +1441,6 @@
       <w:r>
         <w:t>fic image when coming across it</w:t>
       </w:r>
-      <w:bookmarkStart w:id="0" w:name="_GoBack"/>
-      <w:bookmarkEnd w:id="0"/>
       <w:r>
         <w:t xml:space="preserve">s reference. All the images in the webpage are available in the </w:t>
       </w:r>
@@ -1303,14 +1462,18 @@
     </w:p>
     <w:p/>
     <w:p>
+      <w:pPr>
+        <w:keepNext/>
+        <w:jc w:val="center"/>
+      </w:pPr>
       <w:r>
         <w:rPr>
           <w:noProof/>
         </w:rPr>
         <w:drawing>
-          <wp:inline distT="0" distB="0" distL="0" distR="0" wp14:anchorId="4470DA35" wp14:editId="386FFE71">
-            <wp:extent cx="2573642" cy="3598382"/>
-            <wp:effectExtent l="0" t="0" r="0" b="2540"/>
+          <wp:inline distT="0" distB="0" distL="0" distR="0" wp14:anchorId="2CD87CA2" wp14:editId="083218B0">
+            <wp:extent cx="2626182" cy="3671841"/>
+            <wp:effectExtent l="0" t="0" r="3175" b="5080"/>
             <wp:docPr id="1" name="Picture 1"/>
             <wp:cNvGraphicFramePr>
               <a:graphicFrameLocks xmlns:a="http://schemas.openxmlformats.org/drawingml/2006/main" noChangeAspect="1"/>
@@ -1337,7 +1500,7 @@
                   <pic:spPr>
                     <a:xfrm>
                       <a:off x="0" y="0"/>
-                      <a:ext cx="2586109" cy="3615813"/>
+                      <a:ext cx="2641113" cy="3692716"/>
                     </a:xfrm>
                     <a:prstGeom prst="rect">
                       <a:avLst/>
@@ -1351,16 +1514,40 @@
       </w:r>
     </w:p>
     <w:p>
-      <w:r>
-        <w:t>Fig 1. Flow chart for Solution 1(sidebar with image thumbnails)</w:t>
-      </w:r>
-      <w:r>
+      <w:pPr>
+        <w:pStyle w:val="Caption"/>
+      </w:pPr>
+      <w:r>
+        <w:t xml:space="preserve">Figure </w:t>
+      </w:r>
+      <w:fldSimple w:instr=" SEQ Figure \* ARABIC ">
+        <w:r>
+          <w:rPr>
+            <w:noProof/>
+          </w:rPr>
+          <w:t>1</w:t>
+        </w:r>
+      </w:fldSimple>
+      <w:r>
+        <w:t>:</w:t>
+      </w:r>
+      <w:r>
+        <w:rPr>
+          <w:noProof/>
+        </w:rPr>
         <w:t xml:space="preserve"> </w:t>
       </w:r>
+      <w:r>
+        <w:rPr>
+          <w:noProof/>
+        </w:rPr>
+        <w:t>Flow chart for Solution 1(sidebar with image thumbnails)</w:t>
+      </w:r>
     </w:p>
     <w:p>
       <w:pPr>
         <w:pStyle w:val="Heading2"/>
+        <w:spacing w:after="100"/>
       </w:pPr>
       <w:r>
         <w:t xml:space="preserve">Solution 2: </w:t>
@@ -1431,7 +1618,7 @@
           <w:kern w:val="0"/>
           <w:sz w:val="18"/>
         </w:rPr>
-        <w:t xml:space="preserve">The best part about this solution is that the webpage remains at its position and the referenced image is popped-up over the current webpage. Thus the user doesn’t </w:t>
+        <w:t xml:space="preserve">The best part about this solution is that the webpage remains at its position and the </w:t>
       </w:r>
       <w:r>
         <w:rPr>
@@ -1439,12 +1626,21 @@
           <w:kern w:val="0"/>
           <w:sz w:val="18"/>
         </w:rPr>
+        <w:t xml:space="preserve">referenced image is popped-up over the current webpage. Thus the user doesn’t </w:t>
+      </w:r>
+      <w:r>
+        <w:rPr>
+          <w:b w:val="0"/>
+          <w:kern w:val="0"/>
+          <w:sz w:val="18"/>
+        </w:rPr>
         <w:t>lose context even for a second.</w:t>
       </w:r>
     </w:p>
     <w:p/>
     <w:p>
       <w:pPr>
+        <w:keepNext/>
         <w:jc w:val="center"/>
       </w:pPr>
       <w:r>
@@ -1452,9 +1648,9 @@
           <w:noProof/>
         </w:rPr>
         <w:drawing>
-          <wp:inline distT="0" distB="0" distL="0" distR="0">
-            <wp:extent cx="3215539" cy="2594127"/>
-            <wp:effectExtent l="0" t="0" r="4445" b="0"/>
+          <wp:inline distT="0" distB="0" distL="0" distR="0" wp14:anchorId="4B339A2A" wp14:editId="15AE0FAF">
+            <wp:extent cx="2987040" cy="3094075"/>
+            <wp:effectExtent l="0" t="0" r="3810" b="0"/>
             <wp:docPr id="2" name="Picture 2"/>
             <wp:cNvGraphicFramePr>
               <a:graphicFrameLocks xmlns:a="http://schemas.openxmlformats.org/drawingml/2006/main" noChangeAspect="1"/>
@@ -1481,7 +1677,7 @@
                   <pic:spPr>
                     <a:xfrm>
                       <a:off x="0" y="0"/>
-                      <a:ext cx="3219414" cy="2597253"/>
+                      <a:ext cx="3019697" cy="3127902"/>
                     </a:xfrm>
                     <a:prstGeom prst="rect">
                       <a:avLst/>
@@ -1495,47 +1691,66 @@
       </w:r>
     </w:p>
     <w:p>
-      <w:r>
-        <w:t>Fig 2. Flow chart for Solution 2(</w:t>
-      </w:r>
-      <w:r>
-        <w:t>Image pop-up on hover</w:t>
-      </w:r>
-      <w:r>
-        <w:t>)</w:t>
+      <w:pPr>
+        <w:pStyle w:val="Caption"/>
+        <w:spacing w:after="200"/>
+      </w:pPr>
+      <w:r>
+        <w:t xml:space="preserve">Figure </w:t>
+      </w:r>
+      <w:fldSimple w:instr=" SEQ Figure \* ARABIC ">
+        <w:r>
+          <w:rPr>
+            <w:noProof/>
+          </w:rPr>
+          <w:t>2</w:t>
+        </w:r>
+      </w:fldSimple>
+      <w:r>
+        <w:t xml:space="preserve">: </w:t>
+      </w:r>
+      <w:r>
+        <w:t>Flow chart for Solution 2</w:t>
+      </w:r>
+      <w:r>
+        <w:t xml:space="preserve"> </w:t>
+      </w:r>
+      <w:r>
+        <w:t>(Image pop-up on hover)</w:t>
+      </w:r>
+    </w:p>
+    <w:p>
+      <w:pPr>
+        <w:pStyle w:val="Heading2"/>
+        <w:spacing w:after="100"/>
+      </w:pPr>
+      <w:r>
+        <w:t xml:space="preserve">Solution </w:t>
+      </w:r>
+      <w:r>
+        <w:t>3</w:t>
+      </w:r>
+      <w:r>
+        <w:t xml:space="preserve">: </w:t>
+      </w:r>
+      <w:r>
+        <w:t>Open image in new tab</w:t>
+      </w:r>
+    </w:p>
+    <w:p>
+      <w:pPr>
+        <w:rPr>
+          <w:b/>
+        </w:rPr>
+      </w:pPr>
+      <w:r>
+        <w:t>The extension intelligently identifies all the occurrences of plaintext references to figures in the webpage. It then converts these plaintext references to hyperlinks to the actual figures. The user can click on these links and the image opens in a new tab.</w:t>
       </w:r>
     </w:p>
     <w:p/>
     <w:p>
       <w:pPr>
-        <w:pStyle w:val="Heading2"/>
-      </w:pPr>
-      <w:r>
-        <w:t xml:space="preserve">Solution </w:t>
-      </w:r>
-      <w:r>
-        <w:t>3</w:t>
-      </w:r>
-      <w:r>
-        <w:t xml:space="preserve">: </w:t>
-      </w:r>
-      <w:r>
-        <w:t>Open image in new tab</w:t>
-      </w:r>
-    </w:p>
-    <w:p>
-      <w:pPr>
-        <w:rPr>
-          <w:b/>
-        </w:rPr>
-      </w:pPr>
-      <w:r>
-        <w:t>The extension intelligently identifies all the occurrences of plaintext references to figures in the webpage. It then converts these plaintext references to hyperlinks to the actual figures. The user can click on these links and the image opens in a new tab.</w:t>
-      </w:r>
-    </w:p>
-    <w:p/>
-    <w:p>
-      <w:pPr>
+        <w:keepNext/>
         <w:jc w:val="center"/>
       </w:pPr>
       <w:r>
@@ -1543,9 +1758,9 @@
           <w:noProof/>
         </w:rPr>
         <w:drawing>
-          <wp:inline distT="0" distB="0" distL="0" distR="0">
-            <wp:extent cx="3286751" cy="2658422"/>
-            <wp:effectExtent l="0" t="0" r="9525" b="8890"/>
+          <wp:inline distT="0" distB="0" distL="0" distR="0" wp14:anchorId="24A4F4E6" wp14:editId="6753EB80">
+            <wp:extent cx="3297105" cy="3210413"/>
+            <wp:effectExtent l="0" t="0" r="0" b="9525"/>
             <wp:docPr id="4" name="Picture 4"/>
             <wp:cNvGraphicFramePr>
               <a:graphicFrameLocks xmlns:a="http://schemas.openxmlformats.org/drawingml/2006/main" noChangeAspect="1"/>
@@ -1572,7 +1787,7 @@
                   <pic:spPr>
                     <a:xfrm>
                       <a:off x="0" y="0"/>
-                      <a:ext cx="3303492" cy="2671963"/>
+                      <a:ext cx="3345787" cy="3257815"/>
                     </a:xfrm>
                     <a:prstGeom prst="rect">
                       <a:avLst/>
@@ -1586,22 +1801,59 @@
       </w:r>
     </w:p>
     <w:p>
-      <w:r>
-        <w:t>Fig 3. Flow chart for Solution 3(Open image in new tab)</w:t>
+      <w:pPr>
+        <w:pStyle w:val="Caption"/>
+      </w:pPr>
+      <w:r>
+        <w:t xml:space="preserve">Figure </w:t>
+      </w:r>
+      <w:fldSimple w:instr=" SEQ Figure \* ARABIC ">
+        <w:r>
+          <w:rPr>
+            <w:noProof/>
+          </w:rPr>
+          <w:t>3</w:t>
+        </w:r>
+      </w:fldSimple>
+      <w:r>
+        <w:t xml:space="preserve">: </w:t>
+      </w:r>
+      <w:r>
+        <w:t>Flow chart for Solution 3</w:t>
+      </w:r>
+      <w:r>
+        <w:t xml:space="preserve"> </w:t>
+      </w:r>
+      <w:r>
+        <w:t>(Open image in new tab)</w:t>
+      </w:r>
+    </w:p>
+    <w:p>
+      <w:pPr>
+        <w:spacing w:after="0"/>
+        <w:jc w:val="left"/>
+        <w:rPr>
+          <w:b/>
+          <w:kern w:val="28"/>
+          <w:sz w:val="24"/>
+        </w:rPr>
+      </w:pPr>
+      <w:r>
+        <w:br w:type="page"/>
+      </w:r>
+    </w:p>
+    <w:p>
+      <w:pPr>
+        <w:pStyle w:val="Heading1"/>
+      </w:pPr>
+      <w:r>
+        <w:lastRenderedPageBreak/>
+        <w:t>INITIAL FEEDBACK</w:t>
       </w:r>
     </w:p>
     <w:p/>
     <w:p>
       <w:pPr>
-        <w:pStyle w:val="Heading1"/>
-      </w:pPr>
-      <w:r>
-        <w:t>INITIAL FEEDBACK</w:t>
-      </w:r>
-    </w:p>
-    <w:p/>
-    <w:p>
-      <w:pPr>
         <w:rPr>
           <w:noProof/>
           <w:szCs w:val="18"/>
@@ -1610,9 +1862,8 @@
     </w:p>
     <w:p>
       <w:pPr>
-        <w:rPr>
-          <w:szCs w:val="18"/>
-        </w:rPr>
+        <w:keepNext/>
+        <w:jc w:val="center"/>
       </w:pPr>
       <w:r>
         <w:rPr>
@@ -1620,9 +1871,9 @@
           <w:szCs w:val="18"/>
         </w:rPr>
         <w:drawing>
-          <wp:inline distT="0" distB="0" distL="0" distR="0" wp14:anchorId="4664184D" wp14:editId="090523AF">
-            <wp:extent cx="3465273" cy="1095375"/>
-            <wp:effectExtent l="0" t="0" r="1905" b="0"/>
+          <wp:inline distT="0" distB="0" distL="0" distR="0" wp14:anchorId="5FFD7636" wp14:editId="19ACE557">
+            <wp:extent cx="3381153" cy="1095351"/>
+            <wp:effectExtent l="0" t="0" r="0" b="0"/>
             <wp:docPr id="5" name="Picture 5" descr="C:\Users\Aditya\Desktop\Survey Feedback 1\In which solution did you lose context.png"/>
             <wp:cNvGraphicFramePr>
               <a:graphicFrameLocks xmlns:a="http://schemas.openxmlformats.org/drawingml/2006/main" noChangeAspect="1"/>
@@ -1652,7 +1903,7 @@
                   <pic:spPr bwMode="auto">
                     <a:xfrm>
                       <a:off x="0" y="0"/>
-                      <a:ext cx="3592994" cy="1135748"/>
+                      <a:ext cx="3513686" cy="1138286"/>
                     </a:xfrm>
                     <a:prstGeom prst="rect">
                       <a:avLst/>
@@ -1671,28 +1922,37 @@
     </w:p>
     <w:p>
       <w:pPr>
-        <w:rPr>
-          <w:szCs w:val="18"/>
-        </w:rPr>
-      </w:pPr>
-      <w:r>
-        <w:rPr>
-          <w:szCs w:val="18"/>
-        </w:rPr>
-        <w:t xml:space="preserve">Fig 4.  Analysis of loss of context while reading </w:t>
-      </w:r>
-    </w:p>
-    <w:p>
-      <w:pPr>
-        <w:rPr>
-          <w:szCs w:val="18"/>
-        </w:rPr>
-      </w:pPr>
-      <w:r>
-        <w:rPr>
-          <w:szCs w:val="18"/>
-        </w:rPr>
-        <w:lastRenderedPageBreak/>
+        <w:pStyle w:val="Caption"/>
+        <w:spacing w:after="200"/>
+      </w:pPr>
+      <w:r>
+        <w:t xml:space="preserve">Figure </w:t>
+      </w:r>
+      <w:fldSimple w:instr=" SEQ Figure \* ARABIC ">
+        <w:r>
+          <w:rPr>
+            <w:noProof/>
+          </w:rPr>
+          <w:t>4</w:t>
+        </w:r>
+      </w:fldSimple>
+      <w:r>
+        <w:t xml:space="preserve">: </w:t>
+      </w:r>
+      <w:r>
+        <w:t>Analysis of loss of context while reading</w:t>
+      </w:r>
+    </w:p>
+    <w:p>
+      <w:pPr>
+        <w:rPr>
+          <w:szCs w:val="18"/>
+        </w:rPr>
+      </w:pPr>
+      <w:r>
+        <w:rPr>
+          <w:szCs w:val="18"/>
+        </w:rPr>
         <w:t>When asked, if they lost context while reading an infographic web page after installing our browser extensions, we got the following responses. As seen from fig 4, 60% of respondents said they had problems using the Solution 3.  They said they faced issues using this extension as they had to switch between the tabs. This spoiled their reading experience due to increase in reading time. 26% of people said that they had no problem with any of the three solutions and they felt that each of these solutions eased their reading experience.  12% of people said they lost context while using solution 1. This was because, after clicking on the thumbnail in the sidebar, the page navigated to the image position. The user then had to scroll back to the paragraph to continue reading. Again, 7% of people felt solution 2 did not solve their problem as it disturbed text alignment in the web page while displaying images on hover.</w:t>
       </w:r>
     </w:p>
@@ -1705,10 +1965,8 @@
     </w:p>
     <w:p>
       <w:pPr>
+        <w:keepNext/>
         <w:jc w:val="center"/>
-        <w:rPr>
-          <w:szCs w:val="18"/>
-        </w:rPr>
       </w:pPr>
       <w:r>
         <w:rPr>
@@ -1716,7 +1974,7 @@
           <w:szCs w:val="18"/>
         </w:rPr>
         <w:drawing>
-          <wp:inline distT="0" distB="0" distL="0" distR="0" wp14:anchorId="25369EA8" wp14:editId="3B7161B5">
+          <wp:inline distT="0" distB="0" distL="0" distR="0" wp14:anchorId="460A4EA4" wp14:editId="1477D10F">
             <wp:extent cx="2419350" cy="1752600"/>
             <wp:effectExtent l="0" t="0" r="0" b="0"/>
             <wp:docPr id="6" name="Picture 6" descr="C:\Users\Aditya\Desktop\Survey Feedback 1\Which Solution enable you to read webpage in minimum time.png"/>
@@ -1767,19 +2025,30 @@
     </w:p>
     <w:p>
       <w:pPr>
-        <w:rPr>
-          <w:szCs w:val="18"/>
-        </w:rPr>
-      </w:pPr>
-      <w:r>
-        <w:rPr>
-          <w:szCs w:val="18"/>
-        </w:rPr>
-        <w:t>Fig 5. Analysis of time spent in reading web page</w:t>
-      </w:r>
-    </w:p>
-    <w:p>
-      <w:pPr>
+        <w:pStyle w:val="Caption"/>
+        <w:spacing w:after="200"/>
+      </w:pPr>
+      <w:r>
+        <w:t xml:space="preserve">Figure </w:t>
+      </w:r>
+      <w:fldSimple w:instr=" SEQ Figure \* ARABIC ">
+        <w:r>
+          <w:rPr>
+            <w:noProof/>
+          </w:rPr>
+          <w:t>5</w:t>
+        </w:r>
+      </w:fldSimple>
+      <w:r>
+        <w:t xml:space="preserve">: </w:t>
+      </w:r>
+      <w:r>
+        <w:t>Analysis of time spent in reading web page</w:t>
+      </w:r>
+    </w:p>
+    <w:p>
+      <w:pPr>
+        <w:spacing w:after="200"/>
         <w:rPr>
           <w:szCs w:val="18"/>
         </w:rPr>
@@ -1793,10 +2062,8 @@
     </w:p>
     <w:p>
       <w:pPr>
+        <w:keepNext/>
         <w:jc w:val="center"/>
-        <w:rPr>
-          <w:szCs w:val="18"/>
-        </w:rPr>
       </w:pPr>
       <w:r>
         <w:rPr>
@@ -1804,7 +2071,7 @@
           <w:szCs w:val="18"/>
         </w:rPr>
         <w:drawing>
-          <wp:inline distT="0" distB="0" distL="0" distR="0" wp14:anchorId="07BE2BF5" wp14:editId="25A90942">
+          <wp:inline distT="0" distB="0" distL="0" distR="0" wp14:anchorId="028EFCF9" wp14:editId="428B8A50">
             <wp:extent cx="2524125" cy="1752600"/>
             <wp:effectExtent l="0" t="0" r="9525" b="0"/>
             <wp:docPr id="7" name="Picture 7" descr="C:\Users\Aditya\Desktop\Survey Feedback 1\Which Solution required max Scrolling Switching efforts.png"/>
@@ -1855,30 +2122,37 @@
     </w:p>
     <w:p>
       <w:pPr>
-        <w:rPr>
-          <w:szCs w:val="18"/>
-        </w:rPr>
-      </w:pPr>
-      <w:r>
-        <w:rPr>
-          <w:szCs w:val="18"/>
-        </w:rPr>
-        <w:t>Fig 6.  Analysis of amount of scrolling required</w:t>
-      </w:r>
-    </w:p>
-    <w:p>
-      <w:pPr>
-        <w:rPr>
-          <w:szCs w:val="18"/>
-        </w:rPr>
-      </w:pPr>
-    </w:p>
-    <w:p>
-      <w:pPr>
+        <w:pStyle w:val="Caption"/>
+      </w:pPr>
+      <w:r>
+        <w:t xml:space="preserve">Figure </w:t>
+      </w:r>
+      <w:fldSimple w:instr=" SEQ Figure \* ARABIC ">
+        <w:r>
+          <w:rPr>
+            <w:noProof/>
+          </w:rPr>
+          <w:t>6</w:t>
+        </w:r>
+      </w:fldSimple>
+      <w:r>
+        <w:t xml:space="preserve">: </w:t>
+      </w:r>
+      <w:r>
+        <w:t>Analysis of amount of scrolling required</w:t>
+      </w:r>
+    </w:p>
+    <w:p>
+      <w:pPr>
+        <w:rPr>
+          <w:szCs w:val="18"/>
+        </w:rPr>
+      </w:pPr>
+    </w:p>
+    <w:p>
+      <w:pPr>
+        <w:keepNext/>
         <w:jc w:val="center"/>
-        <w:rPr>
-          <w:szCs w:val="18"/>
-        </w:rPr>
       </w:pPr>
       <w:r>
         <w:rPr>
@@ -1886,9 +2160,9 @@
           <w:szCs w:val="18"/>
         </w:rPr>
         <w:drawing>
-          <wp:inline distT="0" distB="0" distL="0" distR="0" wp14:anchorId="60D4E5BE" wp14:editId="627E8FC6">
-            <wp:extent cx="2838450" cy="1915953"/>
-            <wp:effectExtent l="0" t="0" r="0" b="8255"/>
+          <wp:inline distT="0" distB="0" distL="0" distR="0" wp14:anchorId="5C7F135A" wp14:editId="12165C12">
+            <wp:extent cx="2619375" cy="1768077"/>
+            <wp:effectExtent l="0" t="0" r="0" b="3810"/>
             <wp:docPr id="17" name="Picture 17"/>
             <wp:cNvGraphicFramePr>
               <a:graphicFrameLocks xmlns:a="http://schemas.openxmlformats.org/drawingml/2006/main" noChangeAspect="1"/>
@@ -1918,7 +2192,7 @@
                   <pic:spPr bwMode="auto">
                     <a:xfrm>
                       <a:off x="0" y="0"/>
-                      <a:ext cx="2896422" cy="1955084"/>
+                      <a:ext cx="2681754" cy="1810183"/>
                     </a:xfrm>
                     <a:prstGeom prst="rect">
                       <a:avLst/>
@@ -1937,15 +2211,25 @@
     </w:p>
     <w:p>
       <w:pPr>
-        <w:rPr>
-          <w:szCs w:val="18"/>
-        </w:rPr>
-      </w:pPr>
-      <w:r>
-        <w:rPr>
-          <w:szCs w:val="18"/>
-        </w:rPr>
-        <w:t xml:space="preserve">Fig 7. Analysis of time spent in scrolling </w:t>
+        <w:pStyle w:val="Caption"/>
+        <w:spacing w:after="200"/>
+      </w:pPr>
+      <w:r>
+        <w:t xml:space="preserve">Figure </w:t>
+      </w:r>
+      <w:fldSimple w:instr=" SEQ Figure \* ARABIC ">
+        <w:r>
+          <w:rPr>
+            <w:noProof/>
+          </w:rPr>
+          <w:t>7</w:t>
+        </w:r>
+      </w:fldSimple>
+      <w:r>
+        <w:t xml:space="preserve">: </w:t>
+      </w:r>
+      <w:r>
+        <w:t>Analysis of time spent in scrolling</w:t>
       </w:r>
     </w:p>
     <w:p>
@@ -1976,10 +2260,8 @@
     </w:p>
     <w:p>
       <w:pPr>
+        <w:keepNext/>
         <w:jc w:val="center"/>
-        <w:rPr>
-          <w:szCs w:val="18"/>
-        </w:rPr>
       </w:pPr>
       <w:r>
         <w:rPr>
@@ -1987,7 +2269,7 @@
           <w:szCs w:val="18"/>
         </w:rPr>
         <w:drawing>
-          <wp:inline distT="0" distB="0" distL="0" distR="0" wp14:anchorId="2C5E9265" wp14:editId="43230302">
+          <wp:inline distT="0" distB="0" distL="0" distR="0" wp14:anchorId="00EF6057" wp14:editId="7A4F92E3">
             <wp:extent cx="2457450" cy="1771650"/>
             <wp:effectExtent l="0" t="0" r="0" b="0"/>
             <wp:docPr id="8" name="Picture 8" descr="C:\Users\Aditya\Desktop\Survey Feedback 1\Which solution you liked most.png"/>
@@ -2038,19 +2320,33 @@
     </w:p>
     <w:p>
       <w:pPr>
-        <w:rPr>
-          <w:szCs w:val="18"/>
-        </w:rPr>
-      </w:pPr>
-      <w:r>
-        <w:rPr>
-          <w:szCs w:val="18"/>
-        </w:rPr>
-        <w:t>Fig 8. Comparison of the quality of solution</w:t>
-      </w:r>
-    </w:p>
-    <w:p>
-      <w:pPr>
+        <w:pStyle w:val="Caption"/>
+        <w:spacing w:after="200"/>
+        <w:rPr>
+          <w:szCs w:val="20"/>
+        </w:rPr>
+      </w:pPr>
+      <w:r>
+        <w:t xml:space="preserve">Figure </w:t>
+      </w:r>
+      <w:fldSimple w:instr=" SEQ Figure \* ARABIC ">
+        <w:r>
+          <w:rPr>
+            <w:noProof/>
+          </w:rPr>
+          <w:t>8</w:t>
+        </w:r>
+      </w:fldSimple>
+      <w:r>
+        <w:t xml:space="preserve">: </w:t>
+      </w:r>
+      <w:r>
+        <w:t>Comparison of the quality of solution</w:t>
+      </w:r>
+    </w:p>
+    <w:p>
+      <w:pPr>
+        <w:spacing w:after="200"/>
         <w:rPr>
           <w:szCs w:val="18"/>
         </w:rPr>
@@ -2062,11 +2358,10 @@
         <w:t>Finally when we asked the users which solution they liked the most, solution 1 emerged to be more acceptable solution. As seen in fig 8, 52% respondents voted in favor of solution 1 whereas 40% people said solution 2 was better. 8% people preferred solution 3. It can therefore be inferred that, solution 1 enjoyed the majority and was more effective in solving the readability issues.</w:t>
       </w:r>
     </w:p>
-    <w:p/>
     <w:p>
       <w:pPr>
         <w:pStyle w:val="Heading1"/>
-        <w:spacing w:before="120"/>
+        <w:spacing w:before="120" w:after="100"/>
       </w:pPr>
       <w:r>
         <w:t>IMPROVISATION</w:t>
@@ -2077,7 +2372,27 @@
         <w:spacing w:after="120"/>
       </w:pPr>
       <w:r>
-        <w:t>Given below is the documentation of the steps followed, problems encountered, solutions developed and evaluated while following the Agile development cycle. The solution became matured and robust along the development. This list provides a summary of key improvements made in the functionality and performance.</w:t>
+        <w:t xml:space="preserve">Given below is the documentation of the steps </w:t>
+      </w:r>
+      <w:r>
+        <w:t xml:space="preserve">followed, problems encountered, </w:t>
+      </w:r>
+      <w:r>
+        <w:t xml:space="preserve">solutions </w:t>
+      </w:r>
+      <w:r>
+        <w:t xml:space="preserve">which were </w:t>
+      </w:r>
+      <w:r>
+        <w:t xml:space="preserve">developed and evaluated while following the </w:t>
+      </w:r>
+      <w:r>
+        <w:t>a</w:t>
+      </w:r>
+      <w:bookmarkStart w:id="0" w:name="_GoBack"/>
+      <w:bookmarkEnd w:id="0"/>
+      <w:r>
+        <w:t>gile development cycle. The solution became matured and robust along the development. This list provides a summary of key improvements made in the functionality and performance.</w:t>
       </w:r>
     </w:p>
     <w:p>
@@ -2121,6 +2436,7 @@
         <w:rPr>
           <w:b/>
         </w:rPr>
+        <w:lastRenderedPageBreak/>
         <w:t>Fix:</w:t>
       </w:r>
       <w:r>
@@ -2158,11 +2474,7 @@
         <w:spacing w:before="40"/>
       </w:pPr>
       <w:r>
-        <w:t xml:space="preserve">The prototype of this solution had a different method of referring to the image when clicked on its thumbnail in the sidebar. When the user clicked on an image in the thumbnail, the screen would scroll to the original position of the image to get a detailed outlook. However, we noticed a flaw in this design through user responses that it sometimes </w:t>
-      </w:r>
-      <w:r>
-        <w:lastRenderedPageBreak/>
-        <w:t>was time intensive to return back to the original position and continue reading.</w:t>
+        <w:t>The prototype of this solution had a different method of referring to the image when clicked on its thumbnail in the sidebar. When the user clicked on an image in the thumbnail, the screen would scroll to the original position of the image to get a detailed outlook. However, we noticed a flaw in this design through user responses that it sometimes was time intensive to return back to the original position and continue reading.</w:t>
       </w:r>
     </w:p>
     <w:p>
@@ -2292,261 +2604,383 @@
     </w:p>
     <w:p>
       <w:pPr>
+        <w:spacing w:before="40" w:after="200"/>
+        <w:rPr>
+          <w:b/>
+        </w:rPr>
+      </w:pPr>
+      <w:r>
+        <w:rPr>
+          <w:b/>
+        </w:rPr>
+        <w:t>Minor fixes:</w:t>
+      </w:r>
+      <w:r>
+        <w:rPr>
+          <w:b/>
+        </w:rPr>
+        <w:t xml:space="preserve"> </w:t>
+      </w:r>
+      <w:r>
+        <w:t>Positioning the image such that it occupies the center</w:t>
+      </w:r>
+      <w:r>
+        <w:rPr>
+          <w:b/>
+        </w:rPr>
+        <w:t xml:space="preserve"> </w:t>
+      </w:r>
+      <w:r>
+        <w:t>page</w:t>
+      </w:r>
+      <w:r>
+        <w:t>, spacing between thumbnails, adjusting sidebar width.</w:t>
+      </w:r>
+    </w:p>
+    <w:p>
+      <w:pPr>
+        <w:pStyle w:val="Heading2"/>
+      </w:pPr>
+      <w:r>
+        <w:t xml:space="preserve">Solution 2: </w:t>
+      </w:r>
+      <w:r>
+        <w:t>Image pop-up on hover</w:t>
+      </w:r>
+    </w:p>
+    <w:p>
+      <w:pPr>
+        <w:spacing w:before="80" w:after="0"/>
+        <w:rPr>
+          <w:b/>
+        </w:rPr>
+      </w:pPr>
+      <w:r>
+        <w:rPr>
+          <w:b/>
+        </w:rPr>
+        <w:t>Issue 1: Image flickering</w:t>
+      </w:r>
+    </w:p>
+    <w:p>
+      <w:pPr>
         <w:spacing w:before="40"/>
+      </w:pPr>
+      <w:r>
+        <w:t xml:space="preserve">In the early stages, the hover functionality was implemented such that the reference of the image was replaced in line with the original image. The problem here was that the image flickered whenever the user moved the mouse pointer. This would obstruct the extension from providing its core functionality. </w:t>
+      </w:r>
+    </w:p>
+    <w:p>
+      <w:pPr>
+        <w:spacing w:before="40"/>
+      </w:pPr>
+      <w:r>
         <w:rPr>
           <w:b/>
         </w:rPr>
-      </w:pPr>
-      <w:r>
+        <w:t>Fix:</w:t>
+      </w:r>
+      <w:r>
+        <w:t xml:space="preserve"> We changed the </w:t>
+      </w:r>
+      <w:r>
+        <w:t>Visibility parameters and Position</w:t>
+      </w:r>
+      <w:r>
+        <w:t xml:space="preserve"> of the images</w:t>
+      </w:r>
+      <w:r>
+        <w:t xml:space="preserve"> </w:t>
+      </w:r>
+      <w:r>
+        <w:t>CSS to fix this issue.</w:t>
+      </w:r>
+    </w:p>
+    <w:p>
+      <w:pPr>
+        <w:spacing w:before="80" w:after="0"/>
         <w:rPr>
           <w:b/>
         </w:rPr>
-        <w:t>Minor fixes:</w:t>
-      </w:r>
+      </w:pPr>
       <w:r>
         <w:rPr>
           <w:b/>
         </w:rPr>
+        <w:t>Issue 2: Image pop-up</w:t>
+      </w:r>
+    </w:p>
+    <w:p>
+      <w:pPr>
+        <w:spacing w:before="40"/>
+      </w:pPr>
+      <w:r>
+        <w:t>In the early stages, the hover functionality was implemented such that the reference of the image was replaced in line with the original image. Although this would not require the user to scroll up to the reference of the image, it took away some concentration due to dynamic restructuring of the webpage. Also, the image would exceed the page’s length if the reference was made towards the bottom of the page.</w:t>
+      </w:r>
+    </w:p>
+    <w:p>
+      <w:pPr>
+        <w:spacing w:before="40"/>
+      </w:pPr>
+      <w:r>
+        <w:rPr>
+          <w:b/>
+        </w:rPr>
+        <w:t>Fix:</w:t>
+      </w:r>
+      <w:r>
+        <w:t xml:space="preserve"> We later devised a solution to keep the webpage intact and pop up the image when the user hovers over its reference. The popped up image overlaid the remaining web page and hence </w:t>
+      </w:r>
+      <w:r>
+        <w:t xml:space="preserve">there was </w:t>
+      </w:r>
+      <w:r>
+        <w:t xml:space="preserve">no dynamic restructuring of the web page. Thus the user had a seamless experience </w:t>
+      </w:r>
+      <w:r>
+        <w:t>of reading through the material without having to worry about the changes in the structure. We modified the CSS in order to achieve the same.</w:t>
+      </w:r>
+    </w:p>
+    <w:p>
+      <w:pPr>
+        <w:spacing w:before="40"/>
+        <w:rPr>
+          <w:b/>
+        </w:rPr>
+      </w:pPr>
+      <w:r>
+        <w:rPr>
+          <w:b/>
+        </w:rPr>
+        <w:t>Issue 3: Text disorientation</w:t>
+      </w:r>
+    </w:p>
+    <w:p>
+      <w:pPr>
+        <w:spacing w:before="40"/>
+      </w:pPr>
+      <w:r>
+        <w:t>When the user hovered over the reference of an image, the sentence would break if the image reference was made in between the line. Thus, the sentence would get dispersed before and after the image which caused reading issues.</w:t>
+      </w:r>
+    </w:p>
+    <w:p>
+      <w:pPr>
+        <w:spacing w:before="40"/>
+      </w:pPr>
+      <w:r>
+        <w:rPr>
+          <w:b/>
+        </w:rPr>
+        <w:t>Fix:</w:t>
+      </w:r>
+      <w:r>
+        <w:t xml:space="preserve"> After providing </w:t>
+      </w:r>
+      <w:r>
+        <w:t xml:space="preserve">the pop-up </w:t>
+      </w:r>
+      <w:r>
+        <w:t>functionality, sentence remained intact to its original position thus solving the issue.</w:t>
+      </w:r>
+    </w:p>
+    <w:p>
+      <w:pPr>
+        <w:spacing w:before="40"/>
+        <w:rPr>
+          <w:b/>
+        </w:rPr>
+      </w:pPr>
+      <w:r>
+        <w:rPr>
+          <w:b/>
+        </w:rPr>
+        <w:t>Issue</w:t>
+      </w:r>
+      <w:r>
+        <w:rPr>
+          <w:b/>
+        </w:rPr>
+        <w:t xml:space="preserve"> 4</w:t>
+      </w:r>
+      <w:r>
+        <w:rPr>
+          <w:b/>
+        </w:rPr>
+        <w:t>: Pattern matching</w:t>
+      </w:r>
+    </w:p>
+    <w:p>
+      <w:pPr>
+        <w:spacing w:before="40"/>
+      </w:pPr>
+      <w:r>
+        <w:t>One of the main issues was identifying the references made to an image to convert those references to hyperlinks. This was not always possible as few of the references would not exactly match the “alt text” within the &lt;</w:t>
+      </w:r>
+      <w:proofErr w:type="spellStart"/>
+      <w:r>
+        <w:t>img</w:t>
+      </w:r>
+      <w:proofErr w:type="spellEnd"/>
+      <w:r>
+        <w:t>&gt; tag. For e</w:t>
+      </w:r>
+      <w:r>
+        <w:t>.</w:t>
+      </w:r>
+      <w:r>
+        <w:t>g., alt text=Figure 1, while its reference may have fig 1. Such references should also be mapped to the original image.</w:t>
+      </w:r>
+    </w:p>
+    <w:p>
+      <w:pPr>
+        <w:spacing w:before="40" w:after="200"/>
+      </w:pPr>
+      <w:r>
+        <w:rPr>
+          <w:b/>
+        </w:rPr>
+        <w:t>Fix:</w:t>
+      </w:r>
+      <w:r>
+        <w:t xml:space="preserve"> We identified the nuances of the alt text which had occurred in the image and mapped all these nuances to the same image. Thus, Figure 1, fig 1, fig 1. Etc</w:t>
+      </w:r>
+      <w:r>
+        <w:t>.</w:t>
+      </w:r>
+      <w:r>
+        <w:t xml:space="preserve"> would all map to the same image.</w:t>
+      </w:r>
+    </w:p>
+    <w:p>
+      <w:pPr>
+        <w:pStyle w:val="Heading2"/>
+      </w:pPr>
+      <w:r>
+        <w:t>Solution 3: Open image in new tab</w:t>
+      </w:r>
+    </w:p>
+    <w:p>
+      <w:pPr>
+        <w:spacing w:before="80" w:after="0"/>
+        <w:rPr>
+          <w:b/>
+        </w:rPr>
+      </w:pPr>
+      <w:r>
+        <w:rPr>
+          <w:b/>
+        </w:rPr>
+        <w:t>Issue 1: Mapping issue</w:t>
+      </w:r>
+      <w:r>
+        <w:rPr>
+          <w:b/>
+        </w:rPr>
+        <w:t xml:space="preserve"> (Pattern Matching)</w:t>
+      </w:r>
+    </w:p>
+    <w:p>
+      <w:pPr>
+        <w:spacing w:before="40"/>
+      </w:pPr>
+      <w:r>
+        <w:t>The Solution 3 had similar issue as that of Solution 2, i.e. converting</w:t>
+      </w:r>
+      <w:r>
+        <w:t xml:space="preserve"> references to hyperlinks was not always possible as few of the references would not exactly match the “alt text” </w:t>
+      </w:r>
+      <w:r>
+        <w:t>within the &lt;</w:t>
+      </w:r>
+      <w:proofErr w:type="spellStart"/>
+      <w:r>
+        <w:t>img</w:t>
+      </w:r>
+      <w:proofErr w:type="spellEnd"/>
+      <w:r>
+        <w:t>&gt; tag.</w:t>
+      </w:r>
+    </w:p>
+    <w:p>
+      <w:pPr>
+        <w:spacing w:before="40" w:after="200"/>
+      </w:pPr>
+      <w:r>
+        <w:rPr>
+          <w:b/>
+        </w:rPr>
+        <w:t>Fix:</w:t>
+      </w:r>
+      <w:r>
         <w:t xml:space="preserve"> </w:t>
       </w:r>
       <w:r>
-        <w:t>Positioning the image such that it occupies the center</w:t>
-      </w:r>
-      <w:r>
-        <w:rPr>
-          <w:b/>
-        </w:rPr>
-        <w:t xml:space="preserve"> </w:t>
-      </w:r>
-      <w:r>
-        <w:t>page</w:t>
-      </w:r>
-      <w:r>
-        <w:t>, spacing between thumbnails, adjusting sidebar width.</w:t>
-      </w:r>
-    </w:p>
-    <w:p>
-      <w:pPr>
-        <w:pStyle w:val="Heading2"/>
-      </w:pPr>
-      <w:r>
-        <w:t xml:space="preserve">Solution 2: </w:t>
-      </w:r>
-      <w:r>
-        <w:t>Image pop-up on hover</w:t>
-      </w:r>
-    </w:p>
-    <w:p>
-      <w:pPr>
-        <w:spacing w:before="80" w:after="0"/>
-        <w:rPr>
-          <w:b/>
-        </w:rPr>
-      </w:pPr>
-      <w:r>
-        <w:rPr>
-          <w:b/>
-        </w:rPr>
-        <w:t>Issue 1: Image flickering</w:t>
-      </w:r>
-    </w:p>
-    <w:p>
-      <w:pPr>
-        <w:spacing w:before="40"/>
-      </w:pPr>
-      <w:r>
-        <w:t xml:space="preserve">In the early stages, the hover functionality was implemented such that the reference of the image was replaced in line with the original image. The problem here was that the image flickered whenever the user moved the mouse pointer. This would obstruct the extension from providing its core functionality. </w:t>
-      </w:r>
-    </w:p>
-    <w:p>
-      <w:pPr>
-        <w:spacing w:before="40"/>
-      </w:pPr>
-      <w:r>
-        <w:rPr>
-          <w:b/>
-        </w:rPr>
-        <w:t>Fix:</w:t>
-      </w:r>
-      <w:r>
-        <w:t xml:space="preserve"> We changed the CSS to fix this issue.</w:t>
-      </w:r>
-    </w:p>
-    <w:p>
-      <w:pPr>
-        <w:spacing w:before="80" w:after="0"/>
-        <w:rPr>
-          <w:b/>
-        </w:rPr>
-      </w:pPr>
-      <w:r>
-        <w:rPr>
-          <w:b/>
-        </w:rPr>
-        <w:t>Issue 2: Image pop-up</w:t>
-      </w:r>
-    </w:p>
-    <w:p>
-      <w:pPr>
-        <w:spacing w:before="40"/>
-      </w:pPr>
-      <w:r>
-        <w:t>In the early stages, the hover functionality was implemented such that the reference of the image was replaced in line with the original image. Although this would not require the user to scroll up to the reference of the image, it took away some concentration due to dynamic restructuring of the webpage. Also, the image would exceed the page’s length if the reference was made towards the bottom of the page.</w:t>
-      </w:r>
-    </w:p>
-    <w:p>
-      <w:pPr>
-        <w:spacing w:before="40"/>
-      </w:pPr>
-      <w:r>
-        <w:rPr>
-          <w:b/>
-        </w:rPr>
-        <w:t>Fix:</w:t>
-      </w:r>
-      <w:r>
-        <w:t xml:space="preserve"> We later devised a solution to keep the webpage intact and pop up the image when the user hovers over its reference. The popped up image overlaid the remaining web page and hence </w:t>
-      </w:r>
-      <w:r>
-        <w:t xml:space="preserve">there was </w:t>
-      </w:r>
-      <w:r>
-        <w:t>no dynamic restructuring of the web page. Thus the user had a seamless experience of reading through the material without having to worry about the changes in the structure. We modified the CSS in order to achieve the same.</w:t>
-      </w:r>
-    </w:p>
-    <w:p>
-      <w:pPr>
-        <w:spacing w:before="40"/>
-        <w:rPr>
-          <w:b/>
-        </w:rPr>
-      </w:pPr>
-      <w:r>
-        <w:rPr>
-          <w:b/>
-        </w:rPr>
-        <w:t>Issue 3: Text disorientation</w:t>
-      </w:r>
-    </w:p>
-    <w:p>
-      <w:pPr>
-        <w:spacing w:before="40"/>
-      </w:pPr>
-      <w:r>
-        <w:t>When the user hovered over the reference of an image, the sentence would break if the image reference was made in between the line. Thus, the sentence would get dispersed before and after the image which caused reading issues.</w:t>
-      </w:r>
-    </w:p>
-    <w:p>
-      <w:pPr>
-        <w:spacing w:before="40"/>
-      </w:pPr>
-      <w:r>
-        <w:t xml:space="preserve">Fix: After providing </w:t>
-      </w:r>
-      <w:r>
-        <w:t xml:space="preserve">the pop-up </w:t>
-      </w:r>
-      <w:r>
-        <w:t>functionality, sentence remained intact to its original position thus solving the issue.</w:t>
-      </w:r>
-    </w:p>
-    <w:p>
-      <w:pPr>
-        <w:spacing w:before="40"/>
-        <w:rPr>
-          <w:b/>
-        </w:rPr>
-      </w:pPr>
-      <w:r>
-        <w:rPr>
-          <w:b/>
-        </w:rPr>
-        <w:t>Issue</w:t>
-      </w:r>
-      <w:r>
-        <w:rPr>
-          <w:b/>
-        </w:rPr>
-        <w:t xml:space="preserve"> 4</w:t>
-      </w:r>
-      <w:r>
-        <w:rPr>
-          <w:b/>
-        </w:rPr>
-        <w:t>: Pattern matching</w:t>
-      </w:r>
-    </w:p>
-    <w:p>
-      <w:pPr>
-        <w:spacing w:before="40"/>
-      </w:pPr>
-      <w:r>
-        <w:t xml:space="preserve">One of the main issues was identifying the references made to an image to convert those references to hyperlinks. This was not always possible </w:t>
-      </w:r>
-      <w:r>
-        <w:t>as few of the references would not exactly match the “alt text” within the &lt;img&gt; tag. For eg., alt text=Figure 1, while its reference may have fig 1. Such references should also be mapped to the original image.</w:t>
-      </w:r>
-    </w:p>
-    <w:p>
-      <w:pPr>
-        <w:spacing w:before="40"/>
-      </w:pPr>
-      <w:r>
-        <w:t>Fix: We identified the nuances of the alt text which had occurred in the image and mapped all these nuances to the same image. Thus, Figure 1, fig 1, fig 1. Etc would all map to the same image.</w:t>
-      </w:r>
-    </w:p>
-    <w:p>
-      <w:pPr>
-        <w:pStyle w:val="Heading2"/>
-      </w:pPr>
-      <w:r>
-        <w:t>Solution 3: Open image in new tab</w:t>
-      </w:r>
-    </w:p>
-    <w:p>
-      <w:pPr>
-        <w:spacing w:before="80" w:after="0"/>
-        <w:rPr>
-          <w:b/>
-        </w:rPr>
-      </w:pPr>
-      <w:r>
-        <w:rPr>
-          <w:b/>
-        </w:rPr>
-        <w:t>Issue 1: Mapping issue</w:t>
-      </w:r>
-    </w:p>
-    <w:p>
-      <w:pPr>
-        <w:spacing w:before="40"/>
-      </w:pPr>
-      <w:r>
-        <w:rPr>
-          <w:b/>
-        </w:rPr>
-        <w:t>Fix:</w:t>
-      </w:r>
-      <w:r>
-        <w:t xml:space="preserve"> </w:t>
-      </w:r>
-    </w:p>
-    <w:p>
-      <w:pPr>
-        <w:rPr>
-          <w:b/>
-        </w:rPr>
-      </w:pPr>
+        <w:t xml:space="preserve">We identified the nuances of the alt text which had occurred in the image and mapped all these nuances to the same image. Thus, </w:t>
+      </w:r>
+      <w:r>
+        <w:t>‘</w:t>
+      </w:r>
+      <w:r>
+        <w:t>Figure 1</w:t>
+      </w:r>
+      <w:r>
+        <w:t>’</w:t>
+      </w:r>
+      <w:r>
+        <w:t xml:space="preserve">, </w:t>
+      </w:r>
+      <w:r>
+        <w:t>‘</w:t>
+      </w:r>
+      <w:r>
+        <w:t>fig 1</w:t>
+      </w:r>
+      <w:r>
+        <w:t>’</w:t>
+      </w:r>
+      <w:r>
+        <w:t xml:space="preserve">, </w:t>
+      </w:r>
+      <w:r>
+        <w:t>‘</w:t>
+      </w:r>
+      <w:r>
+        <w:t>fig</w:t>
+      </w:r>
+      <w:r>
+        <w:t>.</w:t>
+      </w:r>
+      <w:r>
+        <w:t xml:space="preserve"> 1</w:t>
+      </w:r>
+      <w:r>
+        <w:t>’</w:t>
+      </w:r>
+      <w:r>
+        <w:t xml:space="preserve">. </w:t>
+      </w:r>
+      <w:r>
+        <w:t>E</w:t>
+      </w:r>
+      <w:r>
+        <w:t>tc</w:t>
+      </w:r>
+      <w:r>
+        <w:t>.</w:t>
+      </w:r>
+      <w:r>
+        <w:t xml:space="preserve"> would all map to the same image.</w:t>
+      </w:r>
     </w:p>
     <w:p>
       <w:pPr>
         <w:pStyle w:val="Heading1"/>
+        <w:spacing w:after="100"/>
       </w:pPr>
       <w:r>
         <w:t>FINAL FEEDBACK</w:t>
       </w:r>
     </w:p>
-    <w:p/>
     <w:p>
       <w:pPr>
         <w:rPr>
@@ -2569,10 +3003,8 @@
     </w:p>
     <w:p>
       <w:pPr>
+        <w:keepNext/>
         <w:jc w:val="center"/>
-        <w:rPr>
-          <w:szCs w:val="18"/>
-        </w:rPr>
       </w:pPr>
       <w:r>
         <w:rPr>
@@ -2580,9 +3012,9 @@
           <w:szCs w:val="18"/>
         </w:rPr>
         <w:drawing>
-          <wp:inline distT="0" distB="0" distL="0" distR="0" wp14:anchorId="161FB46A" wp14:editId="5958FC75">
-            <wp:extent cx="3867150" cy="1771650"/>
-            <wp:effectExtent l="0" t="0" r="0" b="0"/>
+          <wp:inline distT="0" distB="0" distL="0" distR="0" wp14:anchorId="279FC1C1" wp14:editId="36D8C548">
+            <wp:extent cx="3333349" cy="1527101"/>
+            <wp:effectExtent l="0" t="0" r="635" b="0"/>
             <wp:docPr id="14" name="Picture 14" descr="C:\Users\Aditya\Desktop\Survey Feedback 2\Would you like to install.png"/>
             <wp:cNvGraphicFramePr>
               <a:graphicFrameLocks xmlns:a="http://schemas.openxmlformats.org/drawingml/2006/main" noChangeAspect="1"/>
@@ -2612,7 +3044,7 @@
                   <pic:spPr bwMode="auto">
                     <a:xfrm>
                       <a:off x="0" y="0"/>
-                      <a:ext cx="3867150" cy="1771650"/>
+                      <a:ext cx="3422359" cy="1567879"/>
                     </a:xfrm>
                     <a:prstGeom prst="rect">
                       <a:avLst/>
@@ -2631,15 +3063,25 @@
     </w:p>
     <w:p>
       <w:pPr>
-        <w:rPr>
-          <w:szCs w:val="18"/>
-        </w:rPr>
-      </w:pPr>
-      <w:r>
-        <w:rPr>
-          <w:szCs w:val="18"/>
-        </w:rPr>
-        <w:t>Fig 9. Feedback on whether users will use the extension</w:t>
+        <w:pStyle w:val="Caption"/>
+        <w:spacing w:after="200"/>
+      </w:pPr>
+      <w:r>
+        <w:t xml:space="preserve">Figure </w:t>
+      </w:r>
+      <w:fldSimple w:instr=" SEQ Figure \* ARABIC ">
+        <w:r>
+          <w:rPr>
+            <w:noProof/>
+          </w:rPr>
+          <w:t>9</w:t>
+        </w:r>
+      </w:fldSimple>
+      <w:r>
+        <w:t xml:space="preserve">: </w:t>
+      </w:r>
+      <w:r>
+        <w:t>Feedback on whether users will use the extension</w:t>
       </w:r>
     </w:p>
     <w:p>
@@ -2671,18 +3113,17 @@
     </w:p>
     <w:p>
       <w:pPr>
+        <w:keepNext/>
         <w:jc w:val="center"/>
-        <w:rPr>
-          <w:szCs w:val="18"/>
-        </w:rPr>
       </w:pPr>
       <w:r>
         <w:rPr>
           <w:noProof/>
           <w:szCs w:val="18"/>
         </w:rPr>
+        <w:lastRenderedPageBreak/>
         <w:drawing>
-          <wp:inline distT="0" distB="0" distL="0" distR="0" wp14:anchorId="45D9F174" wp14:editId="5510C24F">
+          <wp:inline distT="0" distB="0" distL="0" distR="0" wp14:anchorId="0C007BB2" wp14:editId="099606AD">
             <wp:extent cx="2447925" cy="1752600"/>
             <wp:effectExtent l="0" t="0" r="9525" b="0"/>
             <wp:docPr id="13" name="Picture 13" descr="C:\Users\Aditya\Desktop\Survey Feedback 2\Howwould you rate sol 1 on satisfaction.png"/>
@@ -2733,15 +3174,25 @@
     </w:p>
     <w:p>
       <w:pPr>
-        <w:rPr>
-          <w:szCs w:val="18"/>
-        </w:rPr>
-      </w:pPr>
-      <w:r>
-        <w:rPr>
-          <w:szCs w:val="18"/>
-        </w:rPr>
-        <w:t>Fig 10. Rating for Solution 1</w:t>
+        <w:pStyle w:val="Caption"/>
+        <w:spacing w:after="200"/>
+      </w:pPr>
+      <w:r>
+        <w:t xml:space="preserve">Figure </w:t>
+      </w:r>
+      <w:fldSimple w:instr=" SEQ Figure \* ARABIC ">
+        <w:r>
+          <w:rPr>
+            <w:noProof/>
+          </w:rPr>
+          <w:t>10</w:t>
+        </w:r>
+      </w:fldSimple>
+      <w:r>
+        <w:t xml:space="preserve">: </w:t>
+      </w:r>
+      <w:r>
+        <w:t>Rating for Solution 1</w:t>
       </w:r>
     </w:p>
     <w:p>
@@ -2766,10 +3217,8 @@
     </w:p>
     <w:p>
       <w:pPr>
+        <w:keepNext/>
         <w:jc w:val="center"/>
-        <w:rPr>
-          <w:szCs w:val="18"/>
-        </w:rPr>
       </w:pPr>
       <w:r>
         <w:rPr>
@@ -2777,7 +3226,7 @@
           <w:szCs w:val="18"/>
         </w:rPr>
         <w:drawing>
-          <wp:inline distT="0" distB="0" distL="0" distR="0" wp14:anchorId="7EFB425D" wp14:editId="082DD8AF">
+          <wp:inline distT="0" distB="0" distL="0" distR="0" wp14:anchorId="2173AC4C" wp14:editId="6DA599FA">
             <wp:extent cx="2476500" cy="1771650"/>
             <wp:effectExtent l="0" t="0" r="0" b="0"/>
             <wp:docPr id="11" name="Picture 11" descr="C:\Users\Aditya\Desktop\Survey Feedback 2\How would rate sol 2 on satisfaction.png"/>
@@ -2828,15 +3277,25 @@
     </w:p>
     <w:p>
       <w:pPr>
-        <w:rPr>
-          <w:szCs w:val="18"/>
-        </w:rPr>
-      </w:pPr>
-      <w:r>
-        <w:rPr>
-          <w:szCs w:val="18"/>
-        </w:rPr>
-        <w:t>Fig 11. Rating for Solution 2</w:t>
+        <w:pStyle w:val="Caption"/>
+        <w:spacing w:after="200"/>
+      </w:pPr>
+      <w:r>
+        <w:t xml:space="preserve">Figure </w:t>
+      </w:r>
+      <w:fldSimple w:instr=" SEQ Figure \* ARABIC ">
+        <w:r>
+          <w:rPr>
+            <w:noProof/>
+          </w:rPr>
+          <w:t>11</w:t>
+        </w:r>
+      </w:fldSimple>
+      <w:r>
+        <w:t xml:space="preserve">: </w:t>
+      </w:r>
+      <w:r>
+        <w:t>Rating for Solution 2</w:t>
       </w:r>
     </w:p>
     <w:p>
@@ -2861,10 +3320,8 @@
     </w:p>
     <w:p>
       <w:pPr>
+        <w:keepNext/>
         <w:jc w:val="center"/>
-        <w:rPr>
-          <w:szCs w:val="18"/>
-        </w:rPr>
       </w:pPr>
       <w:r>
         <w:rPr>
@@ -2872,7 +3329,7 @@
           <w:szCs w:val="18"/>
         </w:rPr>
         <w:drawing>
-          <wp:inline distT="0" distB="0" distL="0" distR="0" wp14:anchorId="61DE5E74" wp14:editId="2ADA80C7">
+          <wp:inline distT="0" distB="0" distL="0" distR="0" wp14:anchorId="24A77E27" wp14:editId="489F58C3">
             <wp:extent cx="2476500" cy="1781175"/>
             <wp:effectExtent l="0" t="0" r="0" b="9525"/>
             <wp:docPr id="12" name="Picture 12" descr="C:\Users\Aditya\Desktop\Survey Feedback 2\How would rate sol 3 on satisfaction.png"/>
@@ -2923,15 +3380,25 @@
     </w:p>
     <w:p>
       <w:pPr>
-        <w:rPr>
-          <w:szCs w:val="18"/>
-        </w:rPr>
-      </w:pPr>
-      <w:r>
-        <w:rPr>
-          <w:szCs w:val="18"/>
-        </w:rPr>
-        <w:t>Fig 12. Rating for Solution 3</w:t>
+        <w:pStyle w:val="Caption"/>
+        <w:spacing w:after="200"/>
+      </w:pPr>
+      <w:r>
+        <w:t xml:space="preserve">Figure </w:t>
+      </w:r>
+      <w:fldSimple w:instr=" SEQ Figure \* ARABIC ">
+        <w:r>
+          <w:rPr>
+            <w:noProof/>
+          </w:rPr>
+          <w:t>12</w:t>
+        </w:r>
+      </w:fldSimple>
+      <w:r>
+        <w:t xml:space="preserve">: </w:t>
+      </w:r>
+      <w:r>
+        <w:t>Rating for Solution 3</w:t>
       </w:r>
     </w:p>
     <w:p>
@@ -2956,16 +3423,7 @@
     </w:p>
     <w:p>
       <w:pPr>
-        <w:rPr>
-          <w:szCs w:val="18"/>
-        </w:rPr>
-      </w:pPr>
-    </w:p>
-    <w:p>
-      <w:pPr>
-        <w:rPr>
-          <w:szCs w:val="18"/>
-        </w:rPr>
+        <w:keepNext/>
       </w:pPr>
       <w:r>
         <w:rPr>
@@ -2973,9 +3431,9 @@
           <w:szCs w:val="18"/>
         </w:rPr>
         <w:drawing>
-          <wp:inline distT="0" distB="0" distL="0" distR="0" wp14:anchorId="1B8B16B4" wp14:editId="41F2CB03">
-            <wp:extent cx="3278697" cy="1066800"/>
-            <wp:effectExtent l="0" t="0" r="0" b="0"/>
+          <wp:inline distT="0" distB="0" distL="0" distR="0" wp14:anchorId="7B01760A" wp14:editId="021A652F">
+            <wp:extent cx="3333159" cy="1084521"/>
+            <wp:effectExtent l="0" t="0" r="635" b="1905"/>
             <wp:docPr id="9" name="Picture 9" descr="C:\Users\Aditya\Desktop\Survey Feedback 2\Did you still lose context in which.png"/>
             <wp:cNvGraphicFramePr>
               <a:graphicFrameLocks xmlns:a="http://schemas.openxmlformats.org/drawingml/2006/main" noChangeAspect="1"/>
@@ -3005,7 +3463,7 @@
                   <pic:spPr bwMode="auto">
                     <a:xfrm>
                       <a:off x="0" y="0"/>
-                      <a:ext cx="3292072" cy="1071152"/>
+                      <a:ext cx="3385877" cy="1101674"/>
                     </a:xfrm>
                     <a:prstGeom prst="rect">
                       <a:avLst/>
@@ -3024,23 +3482,26 @@
     </w:p>
     <w:p>
       <w:pPr>
-        <w:rPr>
-          <w:szCs w:val="18"/>
-        </w:rPr>
-      </w:pPr>
-      <w:r>
-        <w:rPr>
-          <w:szCs w:val="18"/>
-        </w:rPr>
-        <w:t xml:space="preserve">Fig 13. Analysis of whether users lost context with improved solutions </w:t>
-      </w:r>
-    </w:p>
-    <w:p>
-      <w:pPr>
-        <w:rPr>
-          <w:szCs w:val="18"/>
-        </w:rPr>
-      </w:pPr>
+        <w:pStyle w:val="Caption"/>
+        <w:spacing w:after="200"/>
+      </w:pPr>
+      <w:r>
+        <w:t xml:space="preserve">Figure </w:t>
+      </w:r>
+      <w:fldSimple w:instr=" SEQ Figure \* ARABIC ">
+        <w:r>
+          <w:rPr>
+            <w:noProof/>
+          </w:rPr>
+          <w:t>13</w:t>
+        </w:r>
+      </w:fldSimple>
+      <w:r>
+        <w:t xml:space="preserve">: </w:t>
+      </w:r>
+      <w:r>
+        <w:t>Analysis of whether users lost context with improved solutions</w:t>
+      </w:r>
     </w:p>
     <w:p>
       <w:pPr>
@@ -3064,17 +3525,8 @@
     </w:p>
     <w:p>
       <w:pPr>
-        <w:rPr>
-          <w:szCs w:val="18"/>
-        </w:rPr>
-      </w:pPr>
-    </w:p>
-    <w:p>
-      <w:pPr>
+        <w:keepNext/>
         <w:jc w:val="center"/>
-        <w:rPr>
-          <w:szCs w:val="18"/>
-        </w:rPr>
       </w:pPr>
       <w:r>
         <w:rPr>
@@ -3082,7 +3534,7 @@
           <w:szCs w:val="18"/>
         </w:rPr>
         <w:drawing>
-          <wp:inline distT="0" distB="0" distL="0" distR="0" wp14:anchorId="1A6300D8" wp14:editId="63240E45">
+          <wp:inline distT="0" distB="0" distL="0" distR="0" wp14:anchorId="200196F2" wp14:editId="78087B3B">
             <wp:extent cx="2162175" cy="1771650"/>
             <wp:effectExtent l="0" t="0" r="9525" b="0"/>
             <wp:docPr id="10" name="Picture 10" descr="C:\Users\Aditya\Desktop\Survey Feedback 2\Do you still face the problem encountered with previous solution.png"/>
@@ -3133,194 +3585,220 @@
     </w:p>
     <w:p>
       <w:pPr>
-        <w:rPr>
-          <w:szCs w:val="18"/>
-        </w:rPr>
-      </w:pPr>
-      <w:r>
-        <w:rPr>
-          <w:szCs w:val="18"/>
-        </w:rPr>
-        <w:t>Fig 14. Tracking unsolved issues</w:t>
-      </w:r>
-    </w:p>
-    <w:p>
-      <w:pPr>
-        <w:rPr>
-          <w:szCs w:val="18"/>
-        </w:rPr>
-      </w:pPr>
-      <w:r>
-        <w:rPr>
-          <w:szCs w:val="18"/>
-        </w:rPr>
-        <w:t xml:space="preserve">When asked whether, they still faced any problems with any of the solutions which they previously encountered, 62% people responded that all the issues had been fixed (refer fig 14). However, 38% people felt that some loopholes still existed (refer fig 14). When asked, most of the problems faced were in solution 3 which the users found unsatisfactory. </w:t>
-      </w:r>
-    </w:p>
-    <w:p>
-      <w:pPr>
-        <w:rPr>
-          <w:szCs w:val="18"/>
-        </w:rPr>
-      </w:pPr>
+        <w:pStyle w:val="Caption"/>
+        <w:spacing w:after="200"/>
+      </w:pPr>
+      <w:r>
+        <w:t xml:space="preserve">Figure </w:t>
+      </w:r>
+      <w:fldSimple w:instr=" SEQ Figure \* ARABIC ">
+        <w:r>
+          <w:rPr>
+            <w:noProof/>
+          </w:rPr>
+          <w:t>14</w:t>
+        </w:r>
+      </w:fldSimple>
+      <w:r>
+        <w:t xml:space="preserve">: </w:t>
+      </w:r>
+      <w:r>
+        <w:t>Tracking unsolved issues</w:t>
+      </w:r>
+    </w:p>
+    <w:p>
+      <w:pPr>
+        <w:spacing w:after="200"/>
+        <w:rPr>
+          <w:szCs w:val="18"/>
+        </w:rPr>
+      </w:pPr>
+      <w:r>
+        <w:rPr>
+          <w:szCs w:val="18"/>
+        </w:rPr>
+        <w:t xml:space="preserve">When asked whether, they still faced any problems with any of the solutions which they previously encountered, 62% people responded that all the issues had been fixed (refer fig 14). However, 38% people felt that some loopholes still existed (refer fig 14). When asked, most of the problems faced were in solution 3 which </w:t>
+      </w:r>
+      <w:r>
+        <w:rPr>
+          <w:szCs w:val="18"/>
+        </w:rPr>
+        <w:t>the users found unsatisfactory.</w:t>
+      </w:r>
     </w:p>
     <w:p>
       <w:pPr>
         <w:pStyle w:val="Heading1"/>
+        <w:spacing w:after="100"/>
       </w:pPr>
       <w:r>
         <w:t>BEST SOLUTION</w:t>
       </w:r>
     </w:p>
+    <w:p>
+      <w:pPr>
+        <w:spacing w:after="200"/>
+      </w:pPr>
+      <w:r>
+        <w:t>The three solutions developed to solve the readability problem, fulfill</w:t>
+      </w:r>
+      <w:r>
+        <w:t xml:space="preserve"> all the requirements</w:t>
+      </w:r>
+      <w:r>
+        <w:t xml:space="preserve"> gathered during the initial phase of software development life cycle. </w:t>
+      </w:r>
+      <w:r>
+        <w:t xml:space="preserve">These three solutions </w:t>
+      </w:r>
+      <w:r>
+        <w:t>then underwent usability testing and user acceptance testing.</w:t>
+      </w:r>
+      <w:r>
+        <w:t xml:space="preserve"> </w:t>
+      </w:r>
+      <w:r>
+        <w:t xml:space="preserve">Each of the solutions </w:t>
+      </w:r>
+      <w:r>
+        <w:t>proved its mettle in satisfying different user requirements. Each solutions showed the image in different ways every time its reference was encountered in the web page.</w:t>
+      </w:r>
+      <w:r>
+        <w:t xml:space="preserve"> </w:t>
+      </w:r>
+      <w:r>
+        <w:t>However,</w:t>
+      </w:r>
+      <w:r>
+        <w:t xml:space="preserve"> solution 1 provides an added advantage of showing the image in the webpage in its original size and resolution. Along with the image</w:t>
+      </w:r>
+      <w:r>
+        <w:t>,</w:t>
+      </w:r>
+      <w:r>
+        <w:t xml:space="preserve"> the user can also view some </w:t>
+      </w:r>
+      <w:r>
+        <w:t xml:space="preserve">brief description written beneath the original image </w:t>
+      </w:r>
+      <w:r>
+        <w:t>in</w:t>
+      </w:r>
+      <w:r>
+        <w:t xml:space="preserve"> the web page. In comparison to this, solution 2 shows the image in a small pop-up at place where it is being referenced. Thus solution 1 provides a detailed view of the image as compared to solution 2.</w:t>
+      </w:r>
+      <w:r>
+        <w:t xml:space="preserve"> </w:t>
+      </w:r>
+      <w:r>
+        <w:t>From the initial user feedback it can be found that, solution 1 required minimum time to read the web page and people voted in favor of solution</w:t>
+      </w:r>
+      <w:r>
+        <w:t xml:space="preserve"> </w:t>
+      </w:r>
+      <w:r>
+        <w:t>1</w:t>
+      </w:r>
+      <w:r>
+        <w:t xml:space="preserve"> </w:t>
+      </w:r>
+      <w:r>
+        <w:t>as the best of the three proposed solutions</w:t>
+      </w:r>
+      <w:r>
+        <w:t xml:space="preserve"> (fig. 5)</w:t>
+      </w:r>
+      <w:r>
+        <w:t xml:space="preserve">. </w:t>
+      </w:r>
+      <w:r>
+        <w:t xml:space="preserve">After incorporating the improvements, when final feedback was taken from the users, </w:t>
+      </w:r>
+      <w:r>
+        <w:t>solution 1 received the maximum “Excellent”</w:t>
+      </w:r>
+      <w:r>
+        <w:t xml:space="preserve"> ratings</w:t>
+      </w:r>
+      <w:r>
+        <w:t xml:space="preserve"> (fig. 10)</w:t>
+      </w:r>
+      <w:r>
+        <w:t>.</w:t>
+      </w:r>
+      <w:r>
+        <w:t xml:space="preserve"> This proves that due its superior features and relatively better usability, solution 1 surpasses the other two solutions, and hence can be regarded as the best solution to solve the readability issues of an infographic webpage.</w:t>
+      </w:r>
+    </w:p>
+    <w:p>
+      <w:pPr>
+        <w:pStyle w:val="Heading1"/>
+        <w:spacing w:after="100"/>
+      </w:pPr>
+      <w:r>
+        <w:lastRenderedPageBreak/>
+        <w:t>CONC</w:t>
+      </w:r>
+      <w:r>
+        <w:t>L</w:t>
+      </w:r>
+      <w:r>
+        <w:t>USION</w:t>
+      </w:r>
+    </w:p>
+    <w:p>
+      <w:pPr>
+        <w:spacing w:after="200"/>
+        <w:rPr>
+          <w:szCs w:val="18"/>
+          <w:lang w:eastAsia="en-AU"/>
+        </w:rPr>
+      </w:pPr>
+      <w:r>
+        <w:rPr>
+          <w:szCs w:val="18"/>
+          <w:lang w:eastAsia="en-AU"/>
+        </w:rPr>
+        <w:t>After considerable analysis of the surveys and the observations from various media, we concluded that a reader's experience can be highly deteriorated by a poorly structured webpage. We identified the various problems and areas of improvement which lead to poor readability. Non-intuitive interfaces results in the reader spending additional time in organizing his thought process. For a webpage having images, the user has to scroll</w:t>
+      </w:r>
+      <w:r>
+        <w:rPr>
+          <w:szCs w:val="18"/>
+          <w:lang w:eastAsia="en-AU"/>
+        </w:rPr>
+        <w:t xml:space="preserve"> up/down</w:t>
+      </w:r>
+      <w:r>
+        <w:rPr>
+          <w:szCs w:val="18"/>
+          <w:lang w:eastAsia="en-AU"/>
+        </w:rPr>
+        <w:t xml:space="preserve"> to the image and then get back to the location where it was referenced. This constant scrolling causes the reader to lose context and it takes a lot of time to get back to the general flow with the same reading speed. To counter this shortcoming, we developed three chrome extensions which were perfected in an iterative manner following agile development methodology. After a qualitative and quantitative analysis of each of these three solutions we identified a solution which would not only improve usability but would also enrich user experience by enabling fluid reading, minimizing aberrations and enhancing context binding.</w:t>
+      </w:r>
+    </w:p>
+    <w:p>
+      <w:pPr>
+        <w:pStyle w:val="Heading1"/>
+      </w:pPr>
+      <w:r>
+        <w:t>REFERENCES</w:t>
+      </w:r>
+    </w:p>
     <w:p/>
     <w:p>
-      <w:r>
-        <w:t>The three solutions developed to solve the readability problem, fulfill</w:t>
-      </w:r>
-      <w:r>
-        <w:t xml:space="preserve"> all the requirements</w:t>
-      </w:r>
-      <w:r>
-        <w:t xml:space="preserve"> gathered during the initial phase of software development life cycle. </w:t>
-      </w:r>
-      <w:r>
-        <w:t xml:space="preserve">These three solutions </w:t>
-      </w:r>
-      <w:r>
-        <w:t>then underwent usability testing and user acceptance testing.</w:t>
-      </w:r>
-      <w:r>
-        <w:t xml:space="preserve"> </w:t>
-      </w:r>
-      <w:r>
-        <w:t xml:space="preserve">Each of the solutions </w:t>
-      </w:r>
-      <w:r>
-        <w:t>proved its mett</w:t>
-      </w:r>
-      <w:r>
-        <w:t>le in satisfying different user requirements. Each solutions showed the image in different ways every time its reference was encountered in the web page.</w:t>
-      </w:r>
-      <w:r>
-        <w:t xml:space="preserve"> </w:t>
-      </w:r>
-      <w:r>
-        <w:t>However,</w:t>
-      </w:r>
-      <w:r>
-        <w:t xml:space="preserve"> solution 1 provides an added advantage of showing the image in the webpage in its original size and resolution. Along with the image</w:t>
-      </w:r>
-      <w:r>
-        <w:t>,</w:t>
-      </w:r>
-      <w:r>
-        <w:t xml:space="preserve"> the user can also view some </w:t>
-      </w:r>
-      <w:r>
-        <w:t xml:space="preserve">brief description written beneath the original image </w:t>
-      </w:r>
-      <w:r>
-        <w:t>in</w:t>
-      </w:r>
-      <w:r>
-        <w:t xml:space="preserve"> the web page. In comparison to this, solution 2 shows the image in a small pop-up at place where it is being referenced. Thus solution 1 provides a detailed view of the image as compared to solution 2.</w:t>
-      </w:r>
-      <w:r>
-        <w:t xml:space="preserve"> </w:t>
-      </w:r>
-      <w:r>
-        <w:t>From the initial user feedback it can be found that, solution 1 required minimum time to read the web page and people voted in favor of solution</w:t>
-      </w:r>
-      <w:r>
-        <w:t xml:space="preserve"> </w:t>
-      </w:r>
-      <w:r>
-        <w:t>1</w:t>
-      </w:r>
-      <w:r>
-        <w:t xml:space="preserve"> </w:t>
-      </w:r>
-      <w:r>
-        <w:t>as the best of the three proposed solutions</w:t>
-      </w:r>
-      <w:r>
-        <w:t xml:space="preserve"> (fig. 5)</w:t>
-      </w:r>
-      <w:r>
-        <w:t xml:space="preserve">. </w:t>
-      </w:r>
-      <w:r>
-        <w:t xml:space="preserve">After incorporating the improvements, when final feedback was taken from the users, </w:t>
-      </w:r>
-      <w:r>
-        <w:t>solution 1 received the maximum “Excellent”</w:t>
-      </w:r>
-      <w:r>
-        <w:t xml:space="preserve"> ratings</w:t>
-      </w:r>
-      <w:r>
-        <w:t xml:space="preserve"> (fig. 10)</w:t>
-      </w:r>
-      <w:r>
-        <w:t>.</w:t>
-      </w:r>
-      <w:r>
-        <w:t xml:space="preserve"> This proves that due its superior features and relatively better usability, solution 1 surpasses the other two solutions, and hence can be regarded as the best solution to solve the readability issues of an infographic webpage.</w:t>
-      </w:r>
-    </w:p>
-    <w:p>
-      <w:pPr>
-        <w:rPr>
-          <w:szCs w:val="18"/>
-        </w:rPr>
-      </w:pPr>
-    </w:p>
-    <w:p>
-      <w:pPr>
-        <w:pStyle w:val="Heading1"/>
-      </w:pPr>
-      <w:r>
-        <w:t>CONCUSION</w:t>
-      </w:r>
-    </w:p>
-    <w:p>
-      <w:pPr>
-        <w:rPr>
-          <w:szCs w:val="18"/>
-          <w:lang w:eastAsia="en-AU"/>
-        </w:rPr>
-      </w:pPr>
-      <w:r>
-        <w:rPr>
-          <w:szCs w:val="18"/>
-          <w:lang w:eastAsia="en-AU"/>
-        </w:rPr>
-        <w:t>After considerable analysis of the surveys and the observations from various media, we concluded that a reader's experience can be highly deteriorated by a poorly structured webpage. We identified the various problems and areas of improvement which lead to poor readability. Non-intuitive interfaces results in the reader spending additional time in organizing his thought process. For a webpage having images, the user has to scroll to the image and then get back to the location where it was referenced. This constant scrolling causes the reader to lose context and it takes a lot of time to get back to the general flow with the same reading speed. To counter this shortcoming, we developed three chrome extensions which were perfected in an iterative manner following agile development methodology. After a qualitative and quantitative analysis of each of these three solutions we identified a solution which would not only improve usability but would also enrich user experience by enabling fluid reading, minimizing aberrations and enhancing context binding.</w:t>
-      </w:r>
-    </w:p>
-    <w:p>
-      <w:pPr>
-        <w:rPr>
-          <w:szCs w:val="18"/>
-        </w:rPr>
-      </w:pPr>
-    </w:p>
-    <w:p>
-      <w:pPr>
-        <w:pStyle w:val="Heading1"/>
-      </w:pPr>
-      <w:r>
-        <w:lastRenderedPageBreak/>
-        <w:t>REFERENCES</w:t>
-      </w:r>
-    </w:p>
-    <w:p/>
-    <w:p>
       <w:pPr>
         <w:pStyle w:val="References"/>
       </w:pPr>
       <w:r>
-        <w:t>Barbara S. Chaparro A. Dawn Shaikh J. Ryan Baker</w:t>
+        <w:t xml:space="preserve">Barbara S. </w:t>
+      </w:r>
+      <w:proofErr w:type="spellStart"/>
+      <w:r>
+        <w:t>Chaparro</w:t>
+      </w:r>
+      <w:proofErr w:type="spellEnd"/>
+      <w:r>
+        <w:t xml:space="preserve"> A. Dawn Shaikh J. Ryan Baker</w:t>
       </w:r>
       <w:r>
         <w:cr/>
@@ -3362,8 +3840,13 @@
       <w:pPr>
         <w:pStyle w:val="References"/>
       </w:pPr>
-      <w:r>
-        <w:t xml:space="preserve">Fröhlich, B. and Plate, J. 2000. The cubic mouse: a new device for three-dimensional input. In </w:t>
+      <w:proofErr w:type="spellStart"/>
+      <w:r>
+        <w:t>Fröhlich</w:t>
+      </w:r>
+      <w:proofErr w:type="spellEnd"/>
+      <w:r>
+        <w:t xml:space="preserve">, B. and Plate, J. 2000. The cubic mouse: a new device for three-dimensional input. In </w:t>
       </w:r>
       <w:smartTag w:uri="urn:schemas-microsoft-com:office:smarttags" w:element="PersonName">
         <w:r>
@@ -3437,8 +3920,13 @@
       <w:pPr>
         <w:pStyle w:val="References"/>
       </w:pPr>
-      <w:r>
-        <w:t xml:space="preserve">Tavel, P. 2007. </w:t>
+      <w:proofErr w:type="spellStart"/>
+      <w:r>
+        <w:t>Tavel</w:t>
+      </w:r>
+      <w:proofErr w:type="spellEnd"/>
+      <w:r>
+        <w:t xml:space="preserve">, P. 2007. </w:t>
       </w:r>
       <w:r>
         <w:rPr>
@@ -3473,8 +3961,13 @@
       <w:pPr>
         <w:pStyle w:val="References"/>
       </w:pPr>
-      <w:r>
-        <w:t xml:space="preserve">Sannella, M. J. 1994. </w:t>
+      <w:proofErr w:type="spellStart"/>
+      <w:r>
+        <w:t>Sannella</w:t>
+      </w:r>
+      <w:proofErr w:type="spellEnd"/>
+      <w:r>
+        <w:t xml:space="preserve">, M. J. 1994. </w:t>
       </w:r>
       <w:r>
         <w:rPr>
@@ -3615,7 +4108,23 @@
           <w:i/>
           <w:iCs/>
         </w:rPr>
-        <w:t>J. Syst. Softw.</w:t>
+        <w:t xml:space="preserve">J. Syst. </w:t>
+      </w:r>
+      <w:proofErr w:type="spellStart"/>
+      <w:r>
+        <w:rPr>
+          <w:i/>
+          <w:iCs/>
+        </w:rPr>
+        <w:t>Softw</w:t>
+      </w:r>
+      <w:proofErr w:type="spellEnd"/>
+      <w:r>
+        <w:rPr>
+          <w:i/>
+          <w:iCs/>
+        </w:rPr>
+        <w:t>.</w:t>
       </w:r>
       <w:r>
         <w:t xml:space="preserve"> 79, 5 (May. 2006), 577-590. DOI= </w:t>
@@ -3657,9 +4166,14 @@
       </w:r>
       <w:smartTag w:uri="urn:schemas-microsoft-com:office:smarttags" w:element="place">
         <w:r>
-          <w:t>S. Mullender</w:t>
+          <w:t xml:space="preserve">S. </w:t>
+        </w:r>
+        <w:proofErr w:type="spellStart"/>
+        <w:r>
+          <w:t>Mullender</w:t>
         </w:r>
       </w:smartTag>
+      <w:proofErr w:type="spellEnd"/>
       <w:r>
         <w:t xml:space="preserve">, Ed. ACM Press Frontier Series. ACM, </w:t>
       </w:r>
@@ -5620,7 +6134,7 @@
 </file>
 
 <file path=customXml/itemProps1.xml><?xml version="1.0" encoding="utf-8"?>
-<ds:datastoreItem xmlns:ds="http://schemas.openxmlformats.org/officeDocument/2006/customXml" ds:itemID="{A71B3B73-423D-48D1-9110-162088140AAA}">
+<ds:datastoreItem xmlns:ds="http://schemas.openxmlformats.org/officeDocument/2006/customXml" ds:itemID="{F0CE0DB8-BE2C-4B39-8CB1-26B1071AF21C}">
   <ds:schemaRefs>
     <ds:schemaRef ds:uri="http://schemas.openxmlformats.org/officeDocument/2006/bibliography"/>
   </ds:schemaRefs>

</xml_diff>